<commit_message>
wrote more for assignment final report
</commit_message>
<xml_diff>
--- a/assignment-2/Assignment 2 Final Report.docx
+++ b/assignment-2/Assignment 2 Final Report.docx
@@ -3,80 +3,684 @@
 <w:document xmlns:wpc="http://schemas.microsoft.com/office/word/2010/wordprocessingCanvas" xmlns:cx="http://schemas.microsoft.com/office/drawing/2014/chartex" xmlns:cx1="http://schemas.microsoft.com/office/drawing/2015/9/8/chartex" xmlns:cx2="http://schemas.microsoft.com/office/drawing/2015/10/21/chartex" xmlns:cx3="http://schemas.microsoft.com/office/drawing/2016/5/9/chartex" xmlns:cx4="http://schemas.microsoft.com/office/drawing/2016/5/10/chartex" xmlns:cx5="http://schemas.microsoft.com/office/drawing/2016/5/11/chartex" xmlns:cx6="http://schemas.microsoft.com/office/drawing/2016/5/12/chartex" xmlns:cx7="http://schemas.microsoft.com/office/drawing/2016/5/13/chartex" xmlns:cx8="http://schemas.microsoft.com/office/drawing/2016/5/14/chartex" xmlns:mc="http://schemas.openxmlformats.org/markup-compatibility/2006" xmlns:aink="http://schemas.microsoft.com/office/drawing/2016/ink" xmlns:am3d="http://schemas.microsoft.com/office/drawing/2017/model3d" xmlns:o="urn:schemas-microsoft-com:office:office" xmlns:oel="http://schemas.microsoft.com/office/2019/extlst" xmlns:r="http://schemas.openxmlformats.org/officeDocument/2006/relationships" xmlns:m="http://schemas.openxmlformats.org/officeDocument/2006/math" xmlns:v="urn:schemas-microsoft-com:vml" xmlns:wp14="http://schemas.microsoft.com/office/word/2010/wordprocessingDrawing" xmlns:wp="http://schemas.openxmlformats.org/drawingml/2006/wordprocessingDrawing" xmlns:w10="urn:schemas-microsoft-com:office:word" xmlns:w="http://schemas.openxmlformats.org/wordprocessingml/2006/main" xmlns:w14="http://schemas.microsoft.com/office/word/2010/wordml" xmlns:w15="http://schemas.microsoft.com/office/word/2012/wordml" xmlns:w16cex="http://schemas.microsoft.com/office/word/2018/wordml/cex" xmlns:w16cid="http://schemas.microsoft.com/office/word/2016/wordml/cid" xmlns:w16="http://schemas.microsoft.com/office/word/2018/wordml" xmlns:w16du="http://schemas.microsoft.com/office/word/2023/wordml/word16du" xmlns:w16sdtdh="http://schemas.microsoft.com/office/word/2020/wordml/sdtdatahash" xmlns:w16se="http://schemas.microsoft.com/office/word/2015/wordml/symex" xmlns:wpg="http://schemas.microsoft.com/office/word/2010/wordprocessingGroup" xmlns:wpi="http://schemas.microsoft.com/office/word/2010/wordprocessingInk" xmlns:wne="http://schemas.microsoft.com/office/word/2006/wordml" xmlns:wps="http://schemas.microsoft.com/office/word/2010/wordprocessingShape" mc:Ignorable="w14 w15 w16se w16cid w16 w16cex w16sdtdh w16du wp14">
   <w:body>
     <w:p>
-      <w:pPr>
-        <w:pStyle w:val="Title"/>
-        <w:rPr>
-          <w:lang w:val="en-SG"/>
-        </w:rPr>
-      </w:pPr>
-    </w:p>
-    <w:p>
-      <w:pPr>
-        <w:pStyle w:val="Title"/>
-        <w:rPr>
-          <w:lang w:val="en-SG"/>
-        </w:rPr>
-      </w:pPr>
-    </w:p>
-    <w:p>
-      <w:pPr>
-        <w:pStyle w:val="Title"/>
-        <w:rPr>
-          <w:lang w:val="en-SG"/>
-        </w:rPr>
-      </w:pPr>
-    </w:p>
-    <w:p>
-      <w:pPr>
-        <w:pStyle w:val="Title"/>
-        <w:rPr>
-          <w:lang w:val="en-SG"/>
-        </w:rPr>
-      </w:pPr>
-    </w:p>
-    <w:p>
-      <w:pPr>
-        <w:pStyle w:val="Title"/>
-        <w:rPr>
-          <w:lang w:val="en-SG"/>
-        </w:rPr>
-      </w:pPr>
-    </w:p>
-    <w:p>
-      <w:pPr>
-        <w:pStyle w:val="Title"/>
-        <w:rPr>
-          <w:lang w:val="en-SG"/>
-        </w:rPr>
-      </w:pPr>
-      <w:r>
-        <w:rPr>
-          <w:lang w:val="en-SG"/>
-        </w:rPr>
-        <w:t>Assignment 2 Final Report</w:t>
-      </w:r>
-    </w:p>
-    <w:p>
-      <w:pPr>
-        <w:rPr>
-          <w:rFonts w:eastAsiaTheme="majorEastAsia" w:cstheme="majorBidi"/>
-          <w:caps/>
-          <w:color w:val="000000" w:themeColor="text1"/>
-          <w:spacing w:val="30"/>
-          <w:sz w:val="56"/>
-          <w:szCs w:val="72"/>
-          <w:lang w:val="en-SG"/>
-        </w:rPr>
-      </w:pPr>
-      <w:r>
-        <w:rPr>
-          <w:lang w:val="en-SG"/>
-        </w:rPr>
+      <w:r>
+        <w:rPr>
+          <w:noProof/>
+        </w:rPr>
+        <mc:AlternateContent>
+          <mc:Choice Requires="wps">
+            <w:drawing>
+              <wp:anchor distT="91440" distB="91440" distL="114300" distR="114300" simplePos="0" relativeHeight="251660288" behindDoc="0" locked="0" layoutInCell="1" allowOverlap="1" wp14:anchorId="47507A51" wp14:editId="757159AD">
+                <wp:simplePos x="0" y="0"/>
+                <wp:positionH relativeFrom="margin">
+                  <wp:align>center</wp:align>
+                </wp:positionH>
+                <wp:positionV relativeFrom="page">
+                  <wp:posOffset>2313305</wp:posOffset>
+                </wp:positionV>
+                <wp:extent cx="4953635" cy="806450"/>
+                <wp:effectExtent l="0" t="0" r="0" b="1905"/>
+                <wp:wrapTopAndBottom/>
+                <wp:docPr id="307" name="Text Box 2"/>
+                <wp:cNvGraphicFramePr>
+                  <a:graphicFrameLocks xmlns:a="http://schemas.openxmlformats.org/drawingml/2006/main"/>
+                </wp:cNvGraphicFramePr>
+                <a:graphic xmlns:a="http://schemas.openxmlformats.org/drawingml/2006/main">
+                  <a:graphicData uri="http://schemas.microsoft.com/office/word/2010/wordprocessingShape">
+                    <wps:wsp>
+                      <wps:cNvSpPr txBox="1">
+                        <a:spLocks noChangeArrowheads="1"/>
+                      </wps:cNvSpPr>
+                      <wps:spPr bwMode="auto">
+                        <a:xfrm>
+                          <a:off x="0" y="0"/>
+                          <a:ext cx="4953635" cy="806450"/>
+                        </a:xfrm>
+                        <a:prstGeom prst="rect">
+                          <a:avLst/>
+                        </a:prstGeom>
+                        <a:noFill/>
+                        <a:ln w="9525">
+                          <a:noFill/>
+                          <a:miter lim="800000"/>
+                          <a:headEnd/>
+                          <a:tailEnd/>
+                        </a:ln>
+                      </wps:spPr>
+                      <wps:txbx>
+                        <w:txbxContent>
+                          <w:p>
+                            <w:pPr>
+                              <w:pBdr>
+                                <w:top w:val="threeDEngrave" w:sz="24" w:space="25" w:color="auto"/>
+                                <w:bottom w:val="threeDEmboss" w:sz="24" w:space="25" w:color="auto"/>
+                              </w:pBdr>
+                              <w:spacing w:after="0"/>
+                              <w:jc w:val="center"/>
+                              <w:rPr>
+                                <w:b/>
+                                <w:bCs/>
+                                <w:color w:val="000000" w:themeColor="text1"/>
+                                <w:sz w:val="36"/>
+                                <w:szCs w:val="36"/>
+                                <w:lang w:val="en-SG"/>
+                              </w:rPr>
+                            </w:pPr>
+                            <w:r>
+                              <w:rPr>
+                                <w:b/>
+                                <w:bCs/>
+                                <w:color w:val="000000" w:themeColor="text1"/>
+                                <w:sz w:val="36"/>
+                                <w:szCs w:val="36"/>
+                                <w:lang w:val="en-SG"/>
+                              </w:rPr>
+                              <w:t>ICT 203 Assignment 2 Final Report</w:t>
+                            </w:r>
+                          </w:p>
+                        </w:txbxContent>
+                      </wps:txbx>
+                      <wps:bodyPr rot="0" vert="horz" wrap="square" lIns="91440" tIns="0" rIns="91440" bIns="45720" anchor="t" anchorCtr="0">
+                        <a:spAutoFit/>
+                      </wps:bodyPr>
+                    </wps:wsp>
+                  </a:graphicData>
+                </a:graphic>
+                <wp14:sizeRelH relativeFrom="margin">
+                  <wp14:pctWidth>0</wp14:pctWidth>
+                </wp14:sizeRelH>
+                <wp14:sizeRelV relativeFrom="margin">
+                  <wp14:pctHeight>20000</wp14:pctHeight>
+                </wp14:sizeRelV>
+              </wp:anchor>
+            </w:drawing>
+          </mc:Choice>
+          <mc:Fallback>
+            <w:pict>
+              <v:shapetype w14:anchorId="47507A51" id="_x0000_t202" coordsize="21600,21600" o:spt="202" path="m,l,21600r21600,l21600,xe">
+                <v:stroke joinstyle="miter"/>
+                <v:path gradientshapeok="t" o:connecttype="rect"/>
+              </v:shapetype>
+              <v:shape id="Text Box 2" o:spid="_x0000_s1026" type="#_x0000_t202" style="position:absolute;margin-left:0;margin-top:182.15pt;width:390.05pt;height:63.5pt;z-index:251660288;visibility:visible;mso-wrap-style:square;mso-width-percent:0;mso-height-percent:200;mso-wrap-distance-left:9pt;mso-wrap-distance-top:7.2pt;mso-wrap-distance-right:9pt;mso-wrap-distance-bottom:7.2pt;mso-position-horizontal:center;mso-position-horizontal-relative:margin;mso-position-vertical:absolute;mso-position-vertical-relative:page;mso-width-percent:0;mso-height-percent:200;mso-width-relative:margin;mso-height-relative:margin;v-text-anchor:top" o:gfxdata="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" filled="f" stroked="f">
+                <v:textbox style="mso-fit-shape-to-text:t" inset=",0">
+                  <w:txbxContent>
+                    <w:p>
+                      <w:pPr>
+                        <w:pBdr>
+                          <w:top w:val="threeDEngrave" w:sz="24" w:space="25" w:color="auto"/>
+                          <w:bottom w:val="threeDEmboss" w:sz="24" w:space="25" w:color="auto"/>
+                        </w:pBdr>
+                        <w:spacing w:after="0"/>
+                        <w:jc w:val="center"/>
+                        <w:rPr>
+                          <w:b/>
+                          <w:bCs/>
+                          <w:color w:val="000000" w:themeColor="text1"/>
+                          <w:sz w:val="36"/>
+                          <w:szCs w:val="36"/>
+                          <w:lang w:val="en-SG"/>
+                        </w:rPr>
+                      </w:pPr>
+                      <w:r>
+                        <w:rPr>
+                          <w:b/>
+                          <w:bCs/>
+                          <w:color w:val="000000" w:themeColor="text1"/>
+                          <w:sz w:val="36"/>
+                          <w:szCs w:val="36"/>
+                          <w:lang w:val="en-SG"/>
+                        </w:rPr>
+                        <w:t>ICT 203 Assignment 2 Final Report</w:t>
+                      </w:r>
+                    </w:p>
+                  </w:txbxContent>
+                </v:textbox>
+                <w10:wrap type="topAndBottom" anchorx="margin" anchory="page"/>
+              </v:shape>
+            </w:pict>
+          </mc:Fallback>
+        </mc:AlternateContent>
+      </w:r>
+      <w:r>
+        <w:rPr>
+          <w:noProof/>
+        </w:rPr>
+        <mc:AlternateContent>
+          <mc:Choice Requires="wps">
+            <w:drawing>
+              <wp:anchor distT="45720" distB="45720" distL="114300" distR="114300" simplePos="0" relativeHeight="251663360" behindDoc="0" locked="0" layoutInCell="1" allowOverlap="1" wp14:anchorId="188A4367" wp14:editId="0AACDEA2">
+                <wp:simplePos x="0" y="0"/>
+                <wp:positionH relativeFrom="margin">
+                  <wp:posOffset>1717482</wp:posOffset>
+                </wp:positionH>
+                <wp:positionV relativeFrom="page">
+                  <wp:posOffset>5645426</wp:posOffset>
+                </wp:positionV>
+                <wp:extent cx="2292350" cy="294005"/>
+                <wp:effectExtent l="0" t="0" r="0" b="0"/>
+                <wp:wrapSquare wrapText="bothSides"/>
+                <wp:docPr id="1080292165" name="Text Box 2"/>
+                <wp:cNvGraphicFramePr>
+                  <a:graphicFrameLocks xmlns:a="http://schemas.openxmlformats.org/drawingml/2006/main"/>
+                </wp:cNvGraphicFramePr>
+                <a:graphic xmlns:a="http://schemas.openxmlformats.org/drawingml/2006/main">
+                  <a:graphicData uri="http://schemas.microsoft.com/office/word/2010/wordprocessingShape">
+                    <wps:wsp>
+                      <wps:cNvSpPr txBox="1">
+                        <a:spLocks noChangeArrowheads="1"/>
+                      </wps:cNvSpPr>
+                      <wps:spPr bwMode="auto">
+                        <a:xfrm>
+                          <a:off x="0" y="0"/>
+                          <a:ext cx="2292350" cy="294005"/>
+                        </a:xfrm>
+                        <a:prstGeom prst="rect">
+                          <a:avLst/>
+                        </a:prstGeom>
+                        <a:solidFill>
+                          <a:srgbClr val="FFFFFF"/>
+                        </a:solidFill>
+                        <a:ln w="9525">
+                          <a:noFill/>
+                          <a:miter lim="800000"/>
+                          <a:headEnd/>
+                          <a:tailEnd/>
+                        </a:ln>
+                      </wps:spPr>
+                      <wps:txbx>
+                        <w:txbxContent>
+                          <w:p>
+                            <w:pPr>
+                              <w:jc w:val="center"/>
+                              <w:rPr>
+                                <w:i/>
+                                <w:iCs/>
+                                <w:sz w:val="20"/>
+                                <w:szCs w:val="20"/>
+                                <w:lang w:val="en-SG"/>
+                              </w:rPr>
+                            </w:pPr>
+                            <w:r>
+                              <w:rPr>
+                                <w:i/>
+                                <w:iCs/>
+                                <w:sz w:val="20"/>
+                                <w:szCs w:val="20"/>
+                                <w:lang w:val="en-SG"/>
+                              </w:rPr>
+                              <w:t>Murdoch University</w:t>
+                            </w:r>
+                          </w:p>
+                        </w:txbxContent>
+                      </wps:txbx>
+                      <wps:bodyPr rot="0" vert="horz" wrap="square" lIns="91440" tIns="45720" rIns="91440" bIns="45720" anchor="t" anchorCtr="0">
+                        <a:noAutofit/>
+                      </wps:bodyPr>
+                    </wps:wsp>
+                  </a:graphicData>
+                </a:graphic>
+                <wp14:sizeRelH relativeFrom="margin">
+                  <wp14:pctWidth>40000</wp14:pctWidth>
+                </wp14:sizeRelH>
+                <wp14:sizeRelV relativeFrom="margin">
+                  <wp14:pctHeight>0</wp14:pctHeight>
+                </wp14:sizeRelV>
+              </wp:anchor>
+            </w:drawing>
+          </mc:Choice>
+          <mc:Fallback>
+            <w:pict>
+              <v:shape w14:anchorId="188A4367" id="_x0000_s1027" type="#_x0000_t202" style="position:absolute;margin-left:135.25pt;margin-top:444.5pt;width:180.5pt;height:23.15pt;z-index:251663360;visibility:visible;mso-wrap-style:square;mso-width-percent:400;mso-height-percent:0;mso-wrap-distance-left:9pt;mso-wrap-distance-top:3.6pt;mso-wrap-distance-right:9pt;mso-wrap-distance-bottom:3.6pt;mso-position-horizontal:absolute;mso-position-horizontal-relative:margin;mso-position-vertical:absolute;mso-position-vertical-relative:page;mso-width-percent:400;mso-height-percent:0;mso-width-relative:margin;mso-height-relative:margin;v-text-anchor:top" o:gfxdata="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" stroked="f">
+                <v:textbox>
+                  <w:txbxContent>
+                    <w:p>
+                      <w:pPr>
+                        <w:jc w:val="center"/>
+                        <w:rPr>
+                          <w:i/>
+                          <w:iCs/>
+                          <w:sz w:val="20"/>
+                          <w:szCs w:val="20"/>
+                          <w:lang w:val="en-SG"/>
+                        </w:rPr>
+                      </w:pPr>
+                      <w:r>
+                        <w:rPr>
+                          <w:i/>
+                          <w:iCs/>
+                          <w:sz w:val="20"/>
+                          <w:szCs w:val="20"/>
+                          <w:lang w:val="en-SG"/>
+                        </w:rPr>
+                        <w:t>Murdoch University</w:t>
+                      </w:r>
+                    </w:p>
+                  </w:txbxContent>
+                </v:textbox>
+                <w10:wrap type="square" anchorx="margin" anchory="page"/>
+              </v:shape>
+            </w:pict>
+          </mc:Fallback>
+        </mc:AlternateContent>
+      </w:r>
+      <w:r>
+        <w:rPr>
+          <w:noProof/>
+        </w:rPr>
+        <mc:AlternateContent>
+          <mc:Choice Requires="wps">
+            <w:drawing>
+              <wp:anchor distT="45720" distB="45720" distL="114300" distR="114300" simplePos="0" relativeHeight="251662336" behindDoc="0" locked="0" layoutInCell="1" allowOverlap="1" wp14:anchorId="76CF53FB" wp14:editId="3BE09B37">
+                <wp:simplePos x="0" y="0"/>
+                <wp:positionH relativeFrom="margin">
+                  <wp:posOffset>2019631</wp:posOffset>
+                </wp:positionH>
+                <wp:positionV relativeFrom="page">
+                  <wp:posOffset>4723075</wp:posOffset>
+                </wp:positionV>
+                <wp:extent cx="1693545" cy="1062355"/>
+                <wp:effectExtent l="0" t="0" r="1905" b="4445"/>
+                <wp:wrapSquare wrapText="bothSides"/>
+                <wp:docPr id="1691562509" name="Text Box 2"/>
+                <wp:cNvGraphicFramePr>
+                  <a:graphicFrameLocks xmlns:a="http://schemas.openxmlformats.org/drawingml/2006/main"/>
+                </wp:cNvGraphicFramePr>
+                <a:graphic xmlns:a="http://schemas.openxmlformats.org/drawingml/2006/main">
+                  <a:graphicData uri="http://schemas.microsoft.com/office/word/2010/wordprocessingShape">
+                    <wps:wsp>
+                      <wps:cNvSpPr txBox="1">
+                        <a:spLocks noChangeArrowheads="1"/>
+                      </wps:cNvSpPr>
+                      <wps:spPr bwMode="auto">
+                        <a:xfrm>
+                          <a:off x="0" y="0"/>
+                          <a:ext cx="1693545" cy="1062355"/>
+                        </a:xfrm>
+                        <a:prstGeom prst="rect">
+                          <a:avLst/>
+                        </a:prstGeom>
+                        <a:solidFill>
+                          <a:srgbClr val="FFFFFF"/>
+                        </a:solidFill>
+                        <a:ln w="9525">
+                          <a:noFill/>
+                          <a:miter lim="800000"/>
+                          <a:headEnd/>
+                          <a:tailEnd/>
+                        </a:ln>
+                      </wps:spPr>
+                      <wps:txbx>
+                        <w:txbxContent>
+                          <w:p>
+                            <w:pPr>
+                              <w:jc w:val="center"/>
+                              <w:rPr>
+                                <w:sz w:val="20"/>
+                                <w:szCs w:val="20"/>
+                                <w:lang w:val="en-SG"/>
+                              </w:rPr>
+                            </w:pPr>
+                            <w:r>
+                              <w:rPr>
+                                <w:sz w:val="20"/>
+                                <w:szCs w:val="20"/>
+                                <w:lang w:val="en-SG"/>
+                              </w:rPr>
+                              <w:t>EDITED BY</w:t>
+                            </w:r>
+                          </w:p>
+                          <w:p>
+                            <w:pPr>
+                              <w:jc w:val="center"/>
+                              <w:rPr>
+                                <w:b/>
+                                <w:bCs/>
+                                <w:sz w:val="20"/>
+                                <w:szCs w:val="20"/>
+                                <w:lang w:val="en-SG"/>
+                              </w:rPr>
+                            </w:pPr>
+                            <w:r>
+                              <w:rPr>
+                                <w:b/>
+                                <w:bCs/>
+                                <w:sz w:val="20"/>
+                                <w:szCs w:val="20"/>
+                                <w:lang w:val="en-SG"/>
+                              </w:rPr>
+                              <w:t>Keith Neo Kai Si</w:t>
+                            </w:r>
+                          </w:p>
+                          <w:p>
+                            <w:pPr>
+                              <w:jc w:val="center"/>
+                              <w:rPr>
+                                <w:b/>
+                                <w:bCs/>
+                                <w:sz w:val="20"/>
+                                <w:szCs w:val="20"/>
+                                <w:lang w:val="en-SG"/>
+                              </w:rPr>
+                            </w:pPr>
+                            <w:r>
+                              <w:rPr>
+                                <w:b/>
+                                <w:bCs/>
+                                <w:sz w:val="20"/>
+                                <w:szCs w:val="20"/>
+                                <w:lang w:val="en-SG"/>
+                              </w:rPr>
+                              <w:t>35107628</w:t>
+                            </w:r>
+                          </w:p>
+                        </w:txbxContent>
+                      </wps:txbx>
+                      <wps:bodyPr rot="0" vert="horz" wrap="square" lIns="91440" tIns="45720" rIns="91440" bIns="45720" anchor="t" anchorCtr="0">
+                        <a:spAutoFit/>
+                      </wps:bodyPr>
+                    </wps:wsp>
+                  </a:graphicData>
+                </a:graphic>
+                <wp14:sizeRelH relativeFrom="margin">
+                  <wp14:pctWidth>0</wp14:pctWidth>
+                </wp14:sizeRelH>
+                <wp14:sizeRelV relativeFrom="margin">
+                  <wp14:pctHeight>20000</wp14:pctHeight>
+                </wp14:sizeRelV>
+              </wp:anchor>
+            </w:drawing>
+          </mc:Choice>
+          <mc:Fallback>
+            <w:pict>
+              <v:shape w14:anchorId="76CF53FB" id="_x0000_s1028" type="#_x0000_t202" style="position:absolute;margin-left:159.05pt;margin-top:371.9pt;width:133.35pt;height:83.65pt;z-index:251662336;visibility:visible;mso-wrap-style:square;mso-width-percent:0;mso-height-percent:200;mso-wrap-distance-left:9pt;mso-wrap-distance-top:3.6pt;mso-wrap-distance-right:9pt;mso-wrap-distance-bottom:3.6pt;mso-position-horizontal:absolute;mso-position-horizontal-relative:margin;mso-position-vertical:absolute;mso-position-vertical-relative:page;mso-width-percent:0;mso-height-percent:200;mso-width-relative:margin;mso-height-relative:margin;v-text-anchor:top" o:gfxdata="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" stroked="f">
+                <v:textbox style="mso-fit-shape-to-text:t">
+                  <w:txbxContent>
+                    <w:p>
+                      <w:pPr>
+                        <w:jc w:val="center"/>
+                        <w:rPr>
+                          <w:sz w:val="20"/>
+                          <w:szCs w:val="20"/>
+                          <w:lang w:val="en-SG"/>
+                        </w:rPr>
+                      </w:pPr>
+                      <w:r>
+                        <w:rPr>
+                          <w:sz w:val="20"/>
+                          <w:szCs w:val="20"/>
+                          <w:lang w:val="en-SG"/>
+                        </w:rPr>
+                        <w:t>EDITED BY</w:t>
+                      </w:r>
+                    </w:p>
+                    <w:p>
+                      <w:pPr>
+                        <w:jc w:val="center"/>
+                        <w:rPr>
+                          <w:b/>
+                          <w:bCs/>
+                          <w:sz w:val="20"/>
+                          <w:szCs w:val="20"/>
+                          <w:lang w:val="en-SG"/>
+                        </w:rPr>
+                      </w:pPr>
+                      <w:r>
+                        <w:rPr>
+                          <w:b/>
+                          <w:bCs/>
+                          <w:sz w:val="20"/>
+                          <w:szCs w:val="20"/>
+                          <w:lang w:val="en-SG"/>
+                        </w:rPr>
+                        <w:t>Keith Neo Kai Si</w:t>
+                      </w:r>
+                    </w:p>
+                    <w:p>
+                      <w:pPr>
+                        <w:jc w:val="center"/>
+                        <w:rPr>
+                          <w:b/>
+                          <w:bCs/>
+                          <w:sz w:val="20"/>
+                          <w:szCs w:val="20"/>
+                          <w:lang w:val="en-SG"/>
+                        </w:rPr>
+                      </w:pPr>
+                      <w:r>
+                        <w:rPr>
+                          <w:b/>
+                          <w:bCs/>
+                          <w:sz w:val="20"/>
+                          <w:szCs w:val="20"/>
+                          <w:lang w:val="en-SG"/>
+                        </w:rPr>
+                        <w:t>35107628</w:t>
+                      </w:r>
+                    </w:p>
+                  </w:txbxContent>
+                </v:textbox>
+                <w10:wrap type="square" anchorx="margin" anchory="page"/>
+              </v:shape>
+            </w:pict>
+          </mc:Fallback>
+        </mc:AlternateContent>
+      </w:r>
+      <w:r>
+        <w:rPr>
+          <w:noProof/>
+        </w:rPr>
+        <mc:AlternateContent>
+          <mc:Choice Requires="wps">
+            <w:drawing>
+              <wp:anchor distT="45720" distB="45720" distL="114300" distR="114300" simplePos="0" relativeHeight="251661312" behindDoc="0" locked="0" layoutInCell="1" allowOverlap="1" wp14:anchorId="4482EB3B" wp14:editId="36C1689D">
+                <wp:simplePos x="0" y="0"/>
+                <wp:positionH relativeFrom="margin">
+                  <wp:posOffset>1105231</wp:posOffset>
+                </wp:positionH>
+                <wp:positionV relativeFrom="page">
+                  <wp:posOffset>3721210</wp:posOffset>
+                </wp:positionV>
+                <wp:extent cx="3522345" cy="508635"/>
+                <wp:effectExtent l="0" t="0" r="1905" b="5715"/>
+                <wp:wrapSquare wrapText="bothSides"/>
+                <wp:docPr id="217" name="Text Box 2"/>
+                <wp:cNvGraphicFramePr>
+                  <a:graphicFrameLocks xmlns:a="http://schemas.openxmlformats.org/drawingml/2006/main"/>
+                </wp:cNvGraphicFramePr>
+                <a:graphic xmlns:a="http://schemas.openxmlformats.org/drawingml/2006/main">
+                  <a:graphicData uri="http://schemas.microsoft.com/office/word/2010/wordprocessingShape">
+                    <wps:wsp>
+                      <wps:cNvSpPr txBox="1">
+                        <a:spLocks noChangeArrowheads="1"/>
+                      </wps:cNvSpPr>
+                      <wps:spPr bwMode="auto">
+                        <a:xfrm>
+                          <a:off x="0" y="0"/>
+                          <a:ext cx="3522345" cy="508635"/>
+                        </a:xfrm>
+                        <a:prstGeom prst="rect">
+                          <a:avLst/>
+                        </a:prstGeom>
+                        <a:solidFill>
+                          <a:srgbClr val="FFFFFF"/>
+                        </a:solidFill>
+                        <a:ln w="9525">
+                          <a:noFill/>
+                          <a:miter lim="800000"/>
+                          <a:headEnd/>
+                          <a:tailEnd/>
+                        </a:ln>
+                      </wps:spPr>
+                      <wps:txbx>
+                        <w:txbxContent>
+                          <w:p>
+                            <w:pPr>
+                              <w:jc w:val="center"/>
+                              <w:rPr>
+                                <w:i/>
+                                <w:iCs/>
+                                <w:sz w:val="22"/>
+                                <w:szCs w:val="22"/>
+                                <w:lang w:val="en-SG"/>
+                              </w:rPr>
+                            </w:pPr>
+                            <w:r>
+                              <w:rPr>
+                                <w:i/>
+                                <w:iCs/>
+                                <w:sz w:val="22"/>
+                                <w:szCs w:val="22"/>
+                                <w:lang w:val="en-SG"/>
+                              </w:rPr>
+                              <w:t>A Comprehensive Evaluation of AI techniques for Handwritten Digit Recognition</w:t>
+                            </w:r>
+                          </w:p>
+                        </w:txbxContent>
+                      </wps:txbx>
+                      <wps:bodyPr rot="0" vert="horz" wrap="square" lIns="91440" tIns="45720" rIns="91440" bIns="45720" anchor="t" anchorCtr="0">
+                        <a:noAutofit/>
+                      </wps:bodyPr>
+                    </wps:wsp>
+                  </a:graphicData>
+                </a:graphic>
+                <wp14:sizeRelH relativeFrom="margin">
+                  <wp14:pctWidth>0</wp14:pctWidth>
+                </wp14:sizeRelH>
+                <wp14:sizeRelV relativeFrom="margin">
+                  <wp14:pctHeight>0</wp14:pctHeight>
+                </wp14:sizeRelV>
+              </wp:anchor>
+            </w:drawing>
+          </mc:Choice>
+          <mc:Fallback>
+            <w:pict>
+              <v:shape w14:anchorId="4482EB3B" id="_x0000_s1029" type="#_x0000_t202" style="position:absolute;margin-left:87.05pt;margin-top:293pt;width:277.35pt;height:40.05pt;z-index:251661312;visibility:visible;mso-wrap-style:square;mso-width-percent:0;mso-height-percent:0;mso-wrap-distance-left:9pt;mso-wrap-distance-top:3.6pt;mso-wrap-distance-right:9pt;mso-wrap-distance-bottom:3.6pt;mso-position-horizontal:absolute;mso-position-horizontal-relative:margin;mso-position-vertical:absolute;mso-position-vertical-relative:page;mso-width-percent:0;mso-height-percent:0;mso-width-relative:margin;mso-height-relative:margin;v-text-anchor:top" o:gfxdata="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" stroked="f">
+                <v:textbox>
+                  <w:txbxContent>
+                    <w:p>
+                      <w:pPr>
+                        <w:jc w:val="center"/>
+                        <w:rPr>
+                          <w:i/>
+                          <w:iCs/>
+                          <w:sz w:val="22"/>
+                          <w:szCs w:val="22"/>
+                          <w:lang w:val="en-SG"/>
+                        </w:rPr>
+                      </w:pPr>
+                      <w:r>
+                        <w:rPr>
+                          <w:i/>
+                          <w:iCs/>
+                          <w:sz w:val="22"/>
+                          <w:szCs w:val="22"/>
+                          <w:lang w:val="en-SG"/>
+                        </w:rPr>
+                        <w:t>A Comprehensive Evaluation of AI techniques for Handwritten Digit Recognition</w:t>
+                      </w:r>
+                    </w:p>
+                  </w:txbxContent>
+                </v:textbox>
+                <w10:wrap type="square" anchorx="margin" anchory="page"/>
+              </v:shape>
+            </w:pict>
+          </mc:Fallback>
+        </mc:AlternateContent>
+      </w:r>
+      <w:r>
+        <w:rPr>
+          <w:noProof/>
+        </w:rPr>
+        <mc:AlternateContent>
+          <mc:Choice Requires="wps">
+            <w:drawing>
+              <wp:anchor distT="0" distB="0" distL="114300" distR="114300" simplePos="0" relativeHeight="251659264" behindDoc="1" locked="0" layoutInCell="1" allowOverlap="1" wp14:anchorId="71E13B17" wp14:editId="68A4D485">
+                <wp:simplePos x="0" y="0"/>
+                <wp:positionH relativeFrom="margin">
+                  <wp:posOffset>0</wp:posOffset>
+                </wp:positionH>
+                <wp:positionV relativeFrom="page">
+                  <wp:posOffset>914400</wp:posOffset>
+                </wp:positionV>
+                <wp:extent cx="5716905" cy="8833485"/>
+                <wp:effectExtent l="0" t="0" r="0" b="0"/>
+                <wp:wrapNone/>
+                <wp:docPr id="1655118877" name="Rectangle 2"/>
+                <wp:cNvGraphicFramePr/>
+                <a:graphic xmlns:a="http://schemas.openxmlformats.org/drawingml/2006/main">
+                  <a:graphicData uri="http://schemas.microsoft.com/office/word/2010/wordprocessingShape">
+                    <wps:wsp>
+                      <wps:cNvSpPr/>
+                      <wps:spPr>
+                        <a:xfrm>
+                          <a:off x="0" y="0"/>
+                          <a:ext cx="5716905" cy="8833485"/>
+                        </a:xfrm>
+                        <a:prstGeom prst="rect">
+                          <a:avLst/>
+                        </a:prstGeom>
+                        <a:noFill/>
+                        <a:ln>
+                          <a:noFill/>
+                        </a:ln>
+                      </wps:spPr>
+                      <wps:style>
+                        <a:lnRef idx="2">
+                          <a:schemeClr val="accent1">
+                            <a:shade val="15000"/>
+                          </a:schemeClr>
+                        </a:lnRef>
+                        <a:fillRef idx="1">
+                          <a:schemeClr val="accent1"/>
+                        </a:fillRef>
+                        <a:effectRef idx="0">
+                          <a:schemeClr val="accent1"/>
+                        </a:effectRef>
+                        <a:fontRef idx="minor">
+                          <a:schemeClr val="lt1"/>
+                        </a:fontRef>
+                      </wps:style>
+                      <wps:bodyPr rot="0" spcFirstLastPara="0" vertOverflow="overflow" horzOverflow="overflow" vert="horz" wrap="square" lIns="91440" tIns="45720" rIns="91440" bIns="45720" numCol="1" spcCol="0" rtlCol="0" fromWordArt="0" anchor="ctr" anchorCtr="0" forceAA="0" compatLnSpc="1">
+                        <a:prstTxWarp prst="textNoShape">
+                          <a:avLst/>
+                        </a:prstTxWarp>
+                        <a:noAutofit/>
+                      </wps:bodyPr>
+                    </wps:wsp>
+                  </a:graphicData>
+                </a:graphic>
+                <wp14:sizeRelH relativeFrom="margin">
+                  <wp14:pctWidth>0</wp14:pctWidth>
+                </wp14:sizeRelH>
+                <wp14:sizeRelV relativeFrom="margin">
+                  <wp14:pctHeight>0</wp14:pctHeight>
+                </wp14:sizeRelV>
+              </wp:anchor>
+            </w:drawing>
+          </mc:Choice>
+          <mc:Fallback>
+            <w:pict>
+              <v:rect w14:anchorId="58C90BC6" id="Rectangle 2" o:spid="_x0000_s1026" style="position:absolute;margin-left:0;margin-top:1in;width:450.15pt;height:695.55pt;z-index:-251657216;visibility:visible;mso-wrap-style:square;mso-width-percent:0;mso-height-percent:0;mso-wrap-distance-left:9pt;mso-wrap-distance-top:0;mso-wrap-distance-right:9pt;mso-wrap-distance-bottom:0;mso-position-horizontal:absolute;mso-position-horizontal-relative:margin;mso-position-vertical:absolute;mso-position-vertical-relative:page;mso-width-percent:0;mso-height-percent:0;mso-width-relative:margin;mso-height-relative:margin;v-text-anchor:middle" o:gfxdata="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" filled="f" stroked="f" strokeweight="1.25pt">
+                <w10:wrap anchorx="margin" anchory="page"/>
+              </v:rect>
+            </w:pict>
+          </mc:Fallback>
+        </mc:AlternateContent>
+      </w:r>
+    </w:p>
+    <w:p>
+      <w:r>
         <w:br w:type="page"/>
       </w:r>
     </w:p>
     <w:sdt>
       <w:sdtPr>
+        <w:rPr>
+          <w:rFonts w:eastAsiaTheme="minorEastAsia" w:cstheme="minorBidi"/>
+          <w:color w:val="auto"/>
+          <w:sz w:val="24"/>
+          <w:szCs w:val="21"/>
+        </w:rPr>
         <w:id w:val="1479644205"/>
         <w:docPartObj>
           <w:docPartGallery w:val="Table of Contents"/>
@@ -85,13 +689,9 @@
       </w:sdtPr>
       <w:sdtEndPr>
         <w:rPr>
-          <w:rFonts w:eastAsiaTheme="minorEastAsia" w:cstheme="minorBidi"/>
           <w:b/>
           <w:bCs/>
           <w:noProof/>
-          <w:color w:val="auto"/>
-          <w:sz w:val="24"/>
-          <w:szCs w:val="21"/>
         </w:rPr>
       </w:sdtEndPr>
       <w:sdtContent>
@@ -126,7 +726,7 @@
           <w:r>
             <w:fldChar w:fldCharType="separate"/>
           </w:r>
-          <w:hyperlink w:anchor="_Toc172251760" w:history="1">
+          <w:hyperlink w:anchor="_Toc172304487" w:history="1">
             <w:r>
               <w:rPr>
                 <w:rStyle w:val="Hyperlink"/>
@@ -156,7 +756,7 @@
                 <w:noProof/>
                 <w:webHidden/>
               </w:rPr>
-              <w:instrText xml:space="preserve"> PAGEREF _Toc172251760 \h </w:instrText>
+              <w:instrText xml:space="preserve"> PAGEREF _Toc172304487 \h </w:instrText>
             </w:r>
             <w:r>
               <w:rPr>
@@ -176,7 +776,7 @@
                 <w:noProof/>
                 <w:webHidden/>
               </w:rPr>
-              <w:t>3</w:t>
+              <w:t>2</w:t>
             </w:r>
             <w:r>
               <w:rPr>
@@ -201,7 +801,7 @@
               <w14:ligatures w14:val="standardContextual"/>
             </w:rPr>
           </w:pPr>
-          <w:hyperlink w:anchor="_Toc172251761" w:history="1">
+          <w:hyperlink w:anchor="_Toc172304488" w:history="1">
             <w:r>
               <w:rPr>
                 <w:rStyle w:val="Hyperlink"/>
@@ -231,7 +831,7 @@
                 <w:noProof/>
                 <w:webHidden/>
               </w:rPr>
-              <w:instrText xml:space="preserve"> PAGEREF _Toc172251761 \h </w:instrText>
+              <w:instrText xml:space="preserve"> PAGEREF _Toc172304488 \h </w:instrText>
             </w:r>
             <w:r>
               <w:rPr>
@@ -251,7 +851,7 @@
                 <w:noProof/>
                 <w:webHidden/>
               </w:rPr>
-              <w:t>5</w:t>
+              <w:t>4</w:t>
             </w:r>
             <w:r>
               <w:rPr>
@@ -276,7 +876,7 @@
               <w14:ligatures w14:val="standardContextual"/>
             </w:rPr>
           </w:pPr>
-          <w:hyperlink w:anchor="_Toc172251762" w:history="1">
+          <w:hyperlink w:anchor="_Toc172304489" w:history="1">
             <w:r>
               <w:rPr>
                 <w:rStyle w:val="Hyperlink"/>
@@ -285,7 +885,7 @@
                 <w:noProof/>
                 <w:lang w:val="en-SG"/>
               </w:rPr>
-              <w:t>References</w:t>
+              <w:t>AI Techniques</w:t>
             </w:r>
             <w:r>
               <w:rPr>
@@ -306,7 +906,7 @@
                 <w:noProof/>
                 <w:webHidden/>
               </w:rPr>
-              <w:instrText xml:space="preserve"> PAGEREF _Toc172251762 \h </w:instrText>
+              <w:instrText xml:space="preserve"> PAGEREF _Toc172304489 \h </w:instrText>
             </w:r>
             <w:r>
               <w:rPr>
@@ -326,7 +926,7 @@
                 <w:noProof/>
                 <w:webHidden/>
               </w:rPr>
-              <w:t>7</w:t>
+              <w:t>6</w:t>
             </w:r>
             <w:r>
               <w:rPr>
@@ -351,7 +951,7 @@
               <w14:ligatures w14:val="standardContextual"/>
             </w:rPr>
           </w:pPr>
-          <w:hyperlink w:anchor="_Toc172251763" w:history="1">
+          <w:hyperlink w:anchor="_Toc172304490" w:history="1">
             <w:r>
               <w:rPr>
                 <w:rStyle w:val="Hyperlink"/>
@@ -360,6 +960,381 @@
                 <w:noProof/>
                 <w:lang w:val="en-SG"/>
               </w:rPr>
+              <w:t>Evaluation Method</w:t>
+            </w:r>
+            <w:r>
+              <w:rPr>
+                <w:noProof/>
+                <w:webHidden/>
+              </w:rPr>
+              <w:tab/>
+            </w:r>
+            <w:r>
+              <w:rPr>
+                <w:noProof/>
+                <w:webHidden/>
+              </w:rPr>
+              <w:fldChar w:fldCharType="begin"/>
+            </w:r>
+            <w:r>
+              <w:rPr>
+                <w:noProof/>
+                <w:webHidden/>
+              </w:rPr>
+              <w:instrText xml:space="preserve"> PAGEREF _Toc172304490 \h </w:instrText>
+            </w:r>
+            <w:r>
+              <w:rPr>
+                <w:noProof/>
+                <w:webHidden/>
+              </w:rPr>
+            </w:r>
+            <w:r>
+              <w:rPr>
+                <w:noProof/>
+                <w:webHidden/>
+              </w:rPr>
+              <w:fldChar w:fldCharType="separate"/>
+            </w:r>
+            <w:r>
+              <w:rPr>
+                <w:noProof/>
+                <w:webHidden/>
+              </w:rPr>
+              <w:t>8</w:t>
+            </w:r>
+            <w:r>
+              <w:rPr>
+                <w:noProof/>
+                <w:webHidden/>
+              </w:rPr>
+              <w:fldChar w:fldCharType="end"/>
+            </w:r>
+          </w:hyperlink>
+        </w:p>
+        <w:p>
+          <w:pPr>
+            <w:pStyle w:val="TOC2"/>
+            <w:tabs>
+              <w:tab w:val="right" w:leader="dot" w:pos="9016"/>
+            </w:tabs>
+            <w:rPr>
+              <w:rFonts w:asciiTheme="minorHAnsi" w:hAnsiTheme="minorHAnsi"/>
+              <w:noProof/>
+              <w:kern w:val="2"/>
+              <w:szCs w:val="24"/>
+              <w14:ligatures w14:val="standardContextual"/>
+            </w:rPr>
+          </w:pPr>
+          <w:hyperlink w:anchor="_Toc172304491" w:history="1">
+            <w:r>
+              <w:rPr>
+                <w:rStyle w:val="Hyperlink"/>
+                <w:b/>
+                <w:bCs/>
+                <w:noProof/>
+                <w:lang w:val="en-SG"/>
+              </w:rPr>
+              <w:t>Results</w:t>
+            </w:r>
+            <w:r>
+              <w:rPr>
+                <w:noProof/>
+                <w:webHidden/>
+              </w:rPr>
+              <w:tab/>
+            </w:r>
+            <w:r>
+              <w:rPr>
+                <w:noProof/>
+                <w:webHidden/>
+              </w:rPr>
+              <w:fldChar w:fldCharType="begin"/>
+            </w:r>
+            <w:r>
+              <w:rPr>
+                <w:noProof/>
+                <w:webHidden/>
+              </w:rPr>
+              <w:instrText xml:space="preserve"> PAGEREF _Toc172304491 \h </w:instrText>
+            </w:r>
+            <w:r>
+              <w:rPr>
+                <w:noProof/>
+                <w:webHidden/>
+              </w:rPr>
+            </w:r>
+            <w:r>
+              <w:rPr>
+                <w:noProof/>
+                <w:webHidden/>
+              </w:rPr>
+              <w:fldChar w:fldCharType="separate"/>
+            </w:r>
+            <w:r>
+              <w:rPr>
+                <w:noProof/>
+                <w:webHidden/>
+              </w:rPr>
+              <w:t>10</w:t>
+            </w:r>
+            <w:r>
+              <w:rPr>
+                <w:noProof/>
+                <w:webHidden/>
+              </w:rPr>
+              <w:fldChar w:fldCharType="end"/>
+            </w:r>
+          </w:hyperlink>
+        </w:p>
+        <w:p>
+          <w:pPr>
+            <w:pStyle w:val="TOC2"/>
+            <w:tabs>
+              <w:tab w:val="right" w:leader="dot" w:pos="9016"/>
+            </w:tabs>
+            <w:rPr>
+              <w:rFonts w:asciiTheme="minorHAnsi" w:hAnsiTheme="minorHAnsi"/>
+              <w:noProof/>
+              <w:kern w:val="2"/>
+              <w:szCs w:val="24"/>
+              <w14:ligatures w14:val="standardContextual"/>
+            </w:rPr>
+          </w:pPr>
+          <w:hyperlink w:anchor="_Toc172304492" w:history="1">
+            <w:r>
+              <w:rPr>
+                <w:rStyle w:val="Hyperlink"/>
+                <w:b/>
+                <w:bCs/>
+                <w:noProof/>
+                <w:lang w:val="en-SG"/>
+              </w:rPr>
+              <w:t>Discussion and Conclusion</w:t>
+            </w:r>
+            <w:r>
+              <w:rPr>
+                <w:noProof/>
+                <w:webHidden/>
+              </w:rPr>
+              <w:tab/>
+            </w:r>
+            <w:r>
+              <w:rPr>
+                <w:noProof/>
+                <w:webHidden/>
+              </w:rPr>
+              <w:fldChar w:fldCharType="begin"/>
+            </w:r>
+            <w:r>
+              <w:rPr>
+                <w:noProof/>
+                <w:webHidden/>
+              </w:rPr>
+              <w:instrText xml:space="preserve"> PAGEREF _Toc172304492 \h </w:instrText>
+            </w:r>
+            <w:r>
+              <w:rPr>
+                <w:noProof/>
+                <w:webHidden/>
+              </w:rPr>
+            </w:r>
+            <w:r>
+              <w:rPr>
+                <w:noProof/>
+                <w:webHidden/>
+              </w:rPr>
+              <w:fldChar w:fldCharType="separate"/>
+            </w:r>
+            <w:r>
+              <w:rPr>
+                <w:noProof/>
+                <w:webHidden/>
+              </w:rPr>
+              <w:t>11</w:t>
+            </w:r>
+            <w:r>
+              <w:rPr>
+                <w:noProof/>
+                <w:webHidden/>
+              </w:rPr>
+              <w:fldChar w:fldCharType="end"/>
+            </w:r>
+          </w:hyperlink>
+        </w:p>
+        <w:p>
+          <w:pPr>
+            <w:pStyle w:val="TOC2"/>
+            <w:tabs>
+              <w:tab w:val="right" w:leader="dot" w:pos="9016"/>
+            </w:tabs>
+            <w:rPr>
+              <w:rFonts w:asciiTheme="minorHAnsi" w:hAnsiTheme="minorHAnsi"/>
+              <w:noProof/>
+              <w:kern w:val="2"/>
+              <w:szCs w:val="24"/>
+              <w14:ligatures w14:val="standardContextual"/>
+            </w:rPr>
+          </w:pPr>
+          <w:hyperlink w:anchor="_Toc172304493" w:history="1">
+            <w:r>
+              <w:rPr>
+                <w:rStyle w:val="Hyperlink"/>
+                <w:b/>
+                <w:bCs/>
+                <w:noProof/>
+                <w:lang w:val="en-SG"/>
+              </w:rPr>
+              <w:t>User Guide</w:t>
+            </w:r>
+            <w:r>
+              <w:rPr>
+                <w:noProof/>
+                <w:webHidden/>
+              </w:rPr>
+              <w:tab/>
+            </w:r>
+            <w:r>
+              <w:rPr>
+                <w:noProof/>
+                <w:webHidden/>
+              </w:rPr>
+              <w:fldChar w:fldCharType="begin"/>
+            </w:r>
+            <w:r>
+              <w:rPr>
+                <w:noProof/>
+                <w:webHidden/>
+              </w:rPr>
+              <w:instrText xml:space="preserve"> PAGEREF _Toc172304493 \h </w:instrText>
+            </w:r>
+            <w:r>
+              <w:rPr>
+                <w:noProof/>
+                <w:webHidden/>
+              </w:rPr>
+            </w:r>
+            <w:r>
+              <w:rPr>
+                <w:noProof/>
+                <w:webHidden/>
+              </w:rPr>
+              <w:fldChar w:fldCharType="separate"/>
+            </w:r>
+            <w:r>
+              <w:rPr>
+                <w:noProof/>
+                <w:webHidden/>
+              </w:rPr>
+              <w:t>12</w:t>
+            </w:r>
+            <w:r>
+              <w:rPr>
+                <w:noProof/>
+                <w:webHidden/>
+              </w:rPr>
+              <w:fldChar w:fldCharType="end"/>
+            </w:r>
+          </w:hyperlink>
+        </w:p>
+        <w:p>
+          <w:pPr>
+            <w:pStyle w:val="TOC2"/>
+            <w:tabs>
+              <w:tab w:val="right" w:leader="dot" w:pos="9016"/>
+            </w:tabs>
+            <w:rPr>
+              <w:rFonts w:asciiTheme="minorHAnsi" w:hAnsiTheme="minorHAnsi"/>
+              <w:noProof/>
+              <w:kern w:val="2"/>
+              <w:szCs w:val="24"/>
+              <w14:ligatures w14:val="standardContextual"/>
+            </w:rPr>
+          </w:pPr>
+          <w:hyperlink w:anchor="_Toc172304494" w:history="1">
+            <w:r>
+              <w:rPr>
+                <w:rStyle w:val="Hyperlink"/>
+                <w:b/>
+                <w:bCs/>
+                <w:noProof/>
+                <w:lang w:val="en-SG"/>
+              </w:rPr>
+              <w:t>References</w:t>
+            </w:r>
+            <w:r>
+              <w:rPr>
+                <w:noProof/>
+                <w:webHidden/>
+              </w:rPr>
+              <w:tab/>
+            </w:r>
+            <w:r>
+              <w:rPr>
+                <w:noProof/>
+                <w:webHidden/>
+              </w:rPr>
+              <w:fldChar w:fldCharType="begin"/>
+            </w:r>
+            <w:r>
+              <w:rPr>
+                <w:noProof/>
+                <w:webHidden/>
+              </w:rPr>
+              <w:instrText xml:space="preserve"> PAGEREF _Toc172304494 \h </w:instrText>
+            </w:r>
+            <w:r>
+              <w:rPr>
+                <w:noProof/>
+                <w:webHidden/>
+              </w:rPr>
+            </w:r>
+            <w:r>
+              <w:rPr>
+                <w:noProof/>
+                <w:webHidden/>
+              </w:rPr>
+              <w:fldChar w:fldCharType="separate"/>
+            </w:r>
+            <w:r>
+              <w:rPr>
+                <w:noProof/>
+                <w:webHidden/>
+              </w:rPr>
+              <w:t>13</w:t>
+            </w:r>
+            <w:r>
+              <w:rPr>
+                <w:noProof/>
+                <w:webHidden/>
+              </w:rPr>
+              <w:fldChar w:fldCharType="end"/>
+            </w:r>
+          </w:hyperlink>
+        </w:p>
+        <w:p>
+          <w:pPr>
+            <w:pStyle w:val="TOC2"/>
+            <w:tabs>
+              <w:tab w:val="right" w:leader="dot" w:pos="9016"/>
+            </w:tabs>
+            <w:rPr>
+              <w:rFonts w:asciiTheme="minorHAnsi" w:hAnsiTheme="minorHAnsi"/>
+              <w:noProof/>
+              <w:kern w:val="2"/>
+              <w:szCs w:val="24"/>
+              <w14:ligatures w14:val="standardContextual"/>
+            </w:rPr>
+          </w:pPr>
+          <w:hyperlink w:anchor="_Toc172304495" w:history="1">
+            <w:r>
+              <w:rPr>
+                <w:rStyle w:val="Hyperlink"/>
+                <w:b/>
+                <w:bCs/>
+                <w:noProof/>
+                <w:lang w:val="en-SG"/>
+              </w:rPr>
               <w:t>Appendix</w:t>
             </w:r>
             <w:r>
@@ -381,7 +1356,7 @@
                 <w:noProof/>
                 <w:webHidden/>
               </w:rPr>
-              <w:instrText xml:space="preserve"> PAGEREF _Toc172251763 \h </w:instrText>
+              <w:instrText xml:space="preserve"> PAGEREF _Toc172304495 \h </w:instrText>
             </w:r>
             <w:r>
               <w:rPr>
@@ -401,7 +1376,7 @@
                 <w:noProof/>
                 <w:webHidden/>
               </w:rPr>
-              <w:t>8</w:t>
+              <w:t>14</w:t>
             </w:r>
             <w:r>
               <w:rPr>
@@ -446,7 +1421,7 @@
           <w:lang w:val="en-SG"/>
         </w:rPr>
       </w:pPr>
-      <w:bookmarkStart w:id="0" w:name="_Toc172251760"/>
+      <w:bookmarkStart w:id="0" w:name="_Toc172304487"/>
       <w:r>
         <w:rPr>
           <w:b/>
@@ -542,7 +1517,13 @@
         <w:rPr>
           <w:lang w:val="en-SG"/>
         </w:rPr>
-        <w:t>Sample images of handwritten digits (0-9) are shown below to provide a visual understanding of the dataset used for this assignment</w:t>
+        <w:t xml:space="preserve">Sample images of handwritten digits (0-9) are shown below </w:t>
+      </w:r>
+      <w:r>
+        <w:rPr>
+          <w:lang w:val="en-SG"/>
+        </w:rPr>
+        <w:t>to help you visually understand the dataset used for this assignment</w:t>
       </w:r>
       <w:r>
         <w:rPr>
@@ -880,7 +1861,7 @@
           <w:lang w:val="en-SG"/>
         </w:rPr>
       </w:pPr>
-      <w:bookmarkStart w:id="1" w:name="_Toc172251761"/>
+      <w:bookmarkStart w:id="1" w:name="_Toc172304488"/>
       <w:r>
         <w:rPr>
           <w:b/>
@@ -1057,7 +2038,19 @@
           <w:lang w:val="en-SG"/>
         </w:rPr>
         <w:lastRenderedPageBreak/>
-        <w:t>Although not directly applicable to image classification, my investigation of Natural Language Processing (NLP) techniques, such as recurrent neural network (RNN) and transformer models, underscored the significance of context and sequential information in AI systems. These insights have influenced my broader understanding of effective model design principles, even in the domain of handwritten digit recognition. While the specific architectures and algorithms may differ, the fundamental concepts of capturing contextual dependencies and leveraging sequential data have provided valuable perspectives that I can apply to my ongoing work.</w:t>
+        <w:t xml:space="preserve">Although not directly applicable to image classification, my investigation of Natural Language Processing (NLP) techniques, such as recurrent neural network (RNN) and transformer models, underscored the significance of context and sequential information in AI systems. These insights have influenced my understanding of </w:t>
+      </w:r>
+      <w:r>
+        <w:rPr>
+          <w:lang w:val="en-SG"/>
+        </w:rPr>
+        <w:t>practical</w:t>
+      </w:r>
+      <w:r>
+        <w:rPr>
+          <w:lang w:val="en-SG"/>
+        </w:rPr>
+        <w:t xml:space="preserve"> model design principles, even in handwritten digit recognition. While the specific architectures and algorithms may differ, the fundamental concepts of capturing contextual dependencies and leveraging sequential data have provided valuable perspectives I can apply to my ongoing work.</w:t>
       </w:r>
     </w:p>
     <w:p>
@@ -1147,7 +2140,7 @@
         <w:rPr>
           <w:lang w:val="en-SG"/>
         </w:rPr>
-        <w:t>Potential to surpass traditional models in both performance and adaptability to diverse handwriting styles.</w:t>
+        <w:t>Potential to surpass traditional models in performance and adaptability to diverse handwriting styles.</w:t>
       </w:r>
     </w:p>
     <w:p>
@@ -1172,7 +2165,7 @@
           <w:lang w:val="en-SG"/>
         </w:rPr>
       </w:pPr>
-      <w:bookmarkStart w:id="2" w:name="_Toc172251762"/>
+      <w:bookmarkStart w:id="2" w:name="_Toc172304489"/>
       <w:r>
         <w:rPr>
           <w:b/>
@@ -1180,9 +2173,1617 @@
           <w:lang w:val="en-SG"/>
         </w:rPr>
         <w:lastRenderedPageBreak/>
+        <w:t>AI Techniques</w:t>
+      </w:r>
+      <w:bookmarkEnd w:id="2"/>
+    </w:p>
+    <w:p>
+      <w:pPr>
+        <w:rPr>
+          <w:lang w:val="en-SG"/>
+        </w:rPr>
+      </w:pPr>
+      <w:r>
+        <w:rPr>
+          <w:lang w:val="en-SG"/>
+        </w:rPr>
+        <w:t>In developing a robust handwritten digit recognition system, I comprehensively evaluated various AI techniques and their strengths and weaknesses in handling image classification tasks. Based on this evaluation, I selected Convolutional Neural Network (CNN) as the alternate classifier for the assignment. This decision was guided by the unique capabilities of CNN that make them well-suited for handwritten digit recognition.</w:t>
+      </w:r>
+    </w:p>
+    <w:p>
+      <w:pPr>
+        <w:rPr>
+          <w:b/>
+          <w:bCs/>
+          <w:lang w:val="en-SG"/>
+        </w:rPr>
+      </w:pPr>
+      <w:r>
+        <w:rPr>
+          <w:b/>
+          <w:bCs/>
+          <w:lang w:val="en-SG"/>
+        </w:rPr>
+        <w:t>Justification for Selecting CNN:</w:t>
+      </w:r>
+    </w:p>
+    <w:p>
+      <w:pPr>
+        <w:rPr>
+          <w:b/>
+          <w:bCs/>
+          <w:lang w:val="en-SG"/>
+        </w:rPr>
+      </w:pPr>
+      <w:r>
+        <w:rPr>
+          <w:b/>
+          <w:bCs/>
+          <w:lang w:val="en-SG"/>
+        </w:rPr>
+        <w:t>Feature Extraction:</w:t>
+      </w:r>
+    </w:p>
+    <w:p>
+      <w:pPr>
+        <w:rPr>
+          <w:lang w:val="en-SG"/>
+        </w:rPr>
+      </w:pPr>
+      <w:r>
+        <w:rPr>
+          <w:lang w:val="en-SG"/>
+        </w:rPr>
+        <w:t>CNN excels at automatically extracting relevant features from raw pixel data, capturing the spatial hierarchies and local patterns essential for image recognition tasks. This capability surpasses traditional methods like Naïve Bayes and linear regression, which require extensive manual feature engineering and struggle with high-dimensional data.</w:t>
+      </w:r>
+    </w:p>
+    <w:p>
+      <w:pPr>
+        <w:rPr>
+          <w:b/>
+          <w:bCs/>
+          <w:lang w:val="en-SG"/>
+        </w:rPr>
+      </w:pPr>
+      <w:r>
+        <w:rPr>
+          <w:b/>
+          <w:bCs/>
+          <w:lang w:val="en-SG"/>
+        </w:rPr>
+        <w:t>Handling non-linearity:</w:t>
+      </w:r>
+    </w:p>
+    <w:p>
+      <w:pPr>
+        <w:rPr>
+          <w:lang w:val="en-SG"/>
+        </w:rPr>
+      </w:pPr>
+      <w:r>
+        <w:rPr>
+          <w:lang w:val="en-SG"/>
+        </w:rPr>
+        <w:t>Compared to decision trees and random forest classifiers, which model complex interactions among features, CNN can inherently capture non-linear relationships through their multiple convolutional layers and non-linear activation functions. This allows for a more nuanced understanding of the image data, leading to higher accuracy in handwritten digit recognition.</w:t>
+      </w:r>
+    </w:p>
+    <w:p>
+      <w:pPr>
+        <w:rPr>
+          <w:b/>
+          <w:bCs/>
+          <w:lang w:val="en-SG"/>
+        </w:rPr>
+      </w:pPr>
+      <w:r>
+        <w:rPr>
+          <w:b/>
+          <w:bCs/>
+          <w:lang w:val="en-SG"/>
+        </w:rPr>
+        <w:t>Scalability:</w:t>
+      </w:r>
+    </w:p>
+    <w:p>
+      <w:pPr>
+        <w:rPr>
+          <w:lang w:val="en-SG"/>
+        </w:rPr>
+      </w:pPr>
+      <w:r>
+        <w:rPr>
+          <w:lang w:val="en-SG"/>
+        </w:rPr>
+        <w:t>CNN has demonstrated superior scalability compared to linear regression and Naïve Bayes models. My experience has shown that while the latter models struggled with large datasets, CNN maintained robust performance across different scales, making them a more suitable choice for your handwritten digit recognition system.</w:t>
+      </w:r>
+    </w:p>
+    <w:p>
+      <w:pPr>
+        <w:rPr>
+          <w:b/>
+          <w:bCs/>
+          <w:lang w:val="en-SG"/>
+        </w:rPr>
+      </w:pPr>
+      <w:r>
+        <w:rPr>
+          <w:b/>
+          <w:bCs/>
+          <w:lang w:val="en-SG"/>
+        </w:rPr>
+        <w:t>Established Effectiveness in Image Recognition:</w:t>
+      </w:r>
+    </w:p>
+    <w:p>
+      <w:pPr>
+        <w:rPr>
+          <w:lang w:val="en-SG"/>
+        </w:rPr>
+      </w:pPr>
+      <w:r>
+        <w:rPr>
+          <w:lang w:val="en-SG"/>
+        </w:rPr>
+        <w:t xml:space="preserve">Extensive research, such as the studies by </w:t>
+      </w:r>
+      <w:sdt>
+        <w:sdtPr>
+          <w:rPr>
+            <w:lang w:val="en-SG"/>
+          </w:rPr>
+          <w:id w:val="-2071344875"/>
+          <w:citation/>
+        </w:sdtPr>
+        <w:sdtContent>
+          <w:r>
+            <w:rPr>
+              <w:lang w:val="en-SG"/>
+            </w:rPr>
+            <w:fldChar w:fldCharType="begin"/>
+          </w:r>
+          <w:r>
+            <w:rPr>
+              <w:lang w:val="en-SG"/>
+            </w:rPr>
+            <w:instrText xml:space="preserve"> CITATION Yan98 \l 18441 </w:instrText>
+          </w:r>
+          <w:r>
+            <w:rPr>
+              <w:lang w:val="en-SG"/>
+            </w:rPr>
+            <w:fldChar w:fldCharType="separate"/>
+          </w:r>
+          <w:r>
+            <w:rPr>
+              <w:noProof/>
+              <w:lang w:val="en-SG"/>
+            </w:rPr>
+            <w:t>(Yann LeCun, 1998)</w:t>
+          </w:r>
+          <w:r>
+            <w:rPr>
+              <w:lang w:val="en-SG"/>
+            </w:rPr>
+            <w:fldChar w:fldCharType="end"/>
+          </w:r>
+        </w:sdtContent>
+      </w:sdt>
+      <w:r>
+        <w:rPr>
+          <w:lang w:val="en-SG"/>
+        </w:rPr>
+        <w:t xml:space="preserve"> on the LeNet architecture and the advancements by </w:t>
+      </w:r>
+      <w:sdt>
+        <w:sdtPr>
+          <w:rPr>
+            <w:lang w:val="en-SG"/>
+          </w:rPr>
+          <w:id w:val="-272089462"/>
+          <w:citation/>
+        </w:sdtPr>
+        <w:sdtContent>
+          <w:r>
+            <w:rPr>
+              <w:lang w:val="en-SG"/>
+            </w:rPr>
+            <w:fldChar w:fldCharType="begin"/>
+          </w:r>
+          <w:r>
+            <w:rPr>
+              <w:lang w:val="en-SG"/>
+            </w:rPr>
+            <w:instrText xml:space="preserve"> CITATION Ale17 \l 18441 </w:instrText>
+          </w:r>
+          <w:r>
+            <w:rPr>
+              <w:lang w:val="en-SG"/>
+            </w:rPr>
+            <w:fldChar w:fldCharType="separate"/>
+          </w:r>
+          <w:r>
+            <w:rPr>
+              <w:noProof/>
+              <w:lang w:val="en-SG"/>
+            </w:rPr>
+            <w:t>(Alex Krizhevsky, 2017)</w:t>
+          </w:r>
+          <w:r>
+            <w:rPr>
+              <w:lang w:val="en-SG"/>
+            </w:rPr>
+            <w:fldChar w:fldCharType="end"/>
+          </w:r>
+        </w:sdtContent>
+      </w:sdt>
+      <w:r>
+        <w:rPr>
+          <w:lang w:val="en-SG"/>
+        </w:rPr>
+        <w:t>, has firmly established CNN as the state-of-the-art in computer vision tasks, including image recognition. This prior research strongly supports the effectiveness of CNN in this assignment.</w:t>
+      </w:r>
+    </w:p>
+    <w:p>
+      <w:pPr>
+        <w:rPr>
+          <w:b/>
+          <w:bCs/>
+          <w:lang w:val="en-SG"/>
+        </w:rPr>
+      </w:pPr>
+      <w:r>
+        <w:rPr>
+          <w:b/>
+          <w:bCs/>
+          <w:lang w:val="en-SG"/>
+        </w:rPr>
+        <w:t>Parameter for Optimising CNN:</w:t>
+      </w:r>
+    </w:p>
+    <w:p>
+      <w:pPr>
+        <w:rPr>
+          <w:b/>
+          <w:bCs/>
+          <w:lang w:val="en-SG"/>
+        </w:rPr>
+      </w:pPr>
+      <w:r>
+        <w:rPr>
+          <w:b/>
+          <w:bCs/>
+          <w:lang w:val="en-SG"/>
+        </w:rPr>
+        <w:t xml:space="preserve">Learning Rate: </w:t>
+      </w:r>
+    </w:p>
+    <w:p>
+      <w:pPr>
+        <w:rPr>
+          <w:lang w:val="en-SG"/>
+        </w:rPr>
+      </w:pPr>
+      <w:r>
+        <w:rPr>
+          <w:lang w:val="en-SG"/>
+        </w:rPr>
+        <w:lastRenderedPageBreak/>
+        <w:t>The learning rate is a crucial parameter that controls the step size in the optimisation process. Fine-tuning the learning rate is essential for balancing convergence speed and stability. Through experimentation, I identified a learning rate 0.001 as optimal for my model, ensuring steady convergence without overshooting the minima.</w:t>
+      </w:r>
+    </w:p>
+    <w:p>
+      <w:pPr>
+        <w:rPr>
+          <w:b/>
+          <w:bCs/>
+          <w:lang w:val="en-SG"/>
+        </w:rPr>
+      </w:pPr>
+      <w:r>
+        <w:rPr>
+          <w:b/>
+          <w:bCs/>
+          <w:lang w:val="en-SG"/>
+        </w:rPr>
+        <w:t>Batch Size:</w:t>
+      </w:r>
+    </w:p>
+    <w:p>
+      <w:pPr>
+        <w:rPr>
+          <w:lang w:val="en-SG"/>
+        </w:rPr>
+      </w:pPr>
+      <w:r>
+        <w:rPr>
+          <w:lang w:val="en-SG"/>
+        </w:rPr>
+        <w:t>The batch size determines the number of samples processed before updating the model parameters. It influences the stability and speed of training. I experimented with batch sizes of 16, 32, and 64 and found that a batch size of 64 provided the best trade-off between memory efficiency and gradient estimation accuracy.</w:t>
+      </w:r>
+    </w:p>
+    <w:p>
+      <w:pPr>
+        <w:rPr>
+          <w:b/>
+          <w:bCs/>
+          <w:lang w:val="en-SG"/>
+        </w:rPr>
+      </w:pPr>
+      <w:r>
+        <w:rPr>
+          <w:b/>
+          <w:bCs/>
+          <w:lang w:val="en-SG"/>
+        </w:rPr>
+        <w:t>Epochs:</w:t>
+      </w:r>
+    </w:p>
+    <w:p>
+      <w:pPr>
+        <w:rPr>
+          <w:lang w:val="en-SG"/>
+        </w:rPr>
+      </w:pPr>
+      <w:r>
+        <w:rPr>
+          <w:lang w:val="en-SG"/>
+        </w:rPr>
+        <w:t xml:space="preserve">The number of epochs defines how often the training dataset passes through the model. It impacts the model’s ability to generalise and avoid overfitting. I evaluated the model performance over 8, 16, 32, and 64 epochs and settled on 32 epochs to achieve optimal training without overfitting. </w:t>
+      </w:r>
+    </w:p>
+    <w:p>
+      <w:pPr>
+        <w:rPr>
+          <w:b/>
+          <w:bCs/>
+          <w:lang w:val="en-SG"/>
+        </w:rPr>
+      </w:pPr>
+      <w:r>
+        <w:rPr>
+          <w:b/>
+          <w:bCs/>
+          <w:lang w:val="en-SG"/>
+        </w:rPr>
+        <w:t xml:space="preserve">Optimiser: </w:t>
+      </w:r>
+    </w:p>
+    <w:p>
+      <w:pPr>
+        <w:rPr>
+          <w:lang w:val="en-SG"/>
+        </w:rPr>
+      </w:pPr>
+      <w:r>
+        <w:rPr>
+          <w:lang w:val="en-SG"/>
+        </w:rPr>
+        <w:t xml:space="preserve">The choice of optimiser affects the training dynamics and convergence. I selected the Adam (Adaptive Moment Estimation) Optimiser because it adapts learning rates and accelerates convergence, as it efficiently handles sparse gradients and provides a stable and fast training process. </w:t>
+      </w:r>
+    </w:p>
+    <w:p>
+      <w:pPr>
+        <w:rPr>
+          <w:b/>
+          <w:bCs/>
+          <w:lang w:val="en-SG"/>
+        </w:rPr>
+      </w:pPr>
+      <w:r>
+        <w:rPr>
+          <w:b/>
+          <w:bCs/>
+          <w:lang w:val="en-SG"/>
+        </w:rPr>
+        <w:t xml:space="preserve">Early Stopping: </w:t>
+      </w:r>
+    </w:p>
+    <w:p>
+      <w:pPr>
+        <w:rPr>
+          <w:lang w:val="en-SG"/>
+        </w:rPr>
+      </w:pPr>
+      <w:r>
+        <w:rPr>
+          <w:lang w:val="en-SG"/>
+        </w:rPr>
+        <w:t>Early stopping is a technique that monitors the validation loss to prevent overfitting by halting training when performance stagnates. I employed early stopping with a patience of 5epochs and a minimum delta of 0.01, ensuring that training ceased upon convergence.</w:t>
+      </w:r>
+    </w:p>
+    <w:p>
+      <w:pPr>
+        <w:rPr>
+          <w:lang w:val="en-SG"/>
+        </w:rPr>
+      </w:pPr>
+      <w:r>
+        <w:rPr>
+          <w:lang w:val="en-SG"/>
+        </w:rPr>
+        <w:t xml:space="preserve">This implementation of CNN is based on concepts and techniques outlined by: </w:t>
+      </w:r>
+    </w:p>
+    <w:p>
+      <w:pPr>
+        <w:pStyle w:val="ListParagraph"/>
+        <w:numPr>
+          <w:ilvl w:val="0"/>
+          <w:numId w:val="12"/>
+        </w:numPr>
+        <w:rPr>
+          <w:b/>
+          <w:bCs/>
+          <w:lang w:val="en-SG"/>
+        </w:rPr>
+      </w:pPr>
+      <w:sdt>
+        <w:sdtPr>
+          <w:rPr>
+            <w:lang w:val="en-SG"/>
+          </w:rPr>
+          <w:id w:val="-1487479105"/>
+          <w:citation/>
+        </w:sdtPr>
+        <w:sdtContent>
+          <w:r>
+            <w:rPr>
+              <w:lang w:val="en-SG"/>
+            </w:rPr>
+            <w:fldChar w:fldCharType="begin"/>
+          </w:r>
+          <w:r>
+            <w:rPr>
+              <w:lang w:val="en-SG"/>
+            </w:rPr>
+            <w:instrText xml:space="preserve"> CITATION Pra21 \l 18441 </w:instrText>
+          </w:r>
+          <w:r>
+            <w:rPr>
+              <w:lang w:val="en-SG"/>
+            </w:rPr>
+            <w:fldChar w:fldCharType="separate"/>
+          </w:r>
+          <w:r>
+            <w:rPr>
+              <w:noProof/>
+              <w:lang w:val="en-SG"/>
+            </w:rPr>
+            <w:t>(Soni, 2021)</w:t>
+          </w:r>
+          <w:r>
+            <w:rPr>
+              <w:lang w:val="en-SG"/>
+            </w:rPr>
+            <w:fldChar w:fldCharType="end"/>
+          </w:r>
+        </w:sdtContent>
+      </w:sdt>
+      <w:r>
+        <w:rPr>
+          <w:lang w:val="en-SG"/>
+        </w:rPr>
+        <w:t xml:space="preserve">, Train CNN Model with </w:t>
+      </w:r>
+      <w:proofErr w:type="spellStart"/>
+      <w:r>
+        <w:rPr>
+          <w:lang w:val="en-SG"/>
+        </w:rPr>
+        <w:t>PyTorch</w:t>
+      </w:r>
+      <w:proofErr w:type="spellEnd"/>
+      <w:r>
+        <w:rPr>
+          <w:lang w:val="en-SG"/>
+        </w:rPr>
+        <w:t>.</w:t>
+      </w:r>
+    </w:p>
+    <w:p>
+      <w:pPr>
+        <w:pStyle w:val="ListParagraph"/>
+        <w:numPr>
+          <w:ilvl w:val="0"/>
+          <w:numId w:val="12"/>
+        </w:numPr>
+        <w:rPr>
+          <w:b/>
+          <w:bCs/>
+          <w:lang w:val="en-SG"/>
+        </w:rPr>
+      </w:pPr>
+      <w:sdt>
+        <w:sdtPr>
+          <w:rPr>
+            <w:lang w:val="en-SG"/>
+          </w:rPr>
+          <w:id w:val="1668755510"/>
+          <w:citation/>
+        </w:sdtPr>
+        <w:sdtContent>
+          <w:r>
+            <w:rPr>
+              <w:lang w:val="en-SG"/>
+            </w:rPr>
+            <w:fldChar w:fldCharType="begin"/>
+          </w:r>
+          <w:r>
+            <w:rPr>
+              <w:lang w:val="en-SG"/>
+            </w:rPr>
+            <w:instrText xml:space="preserve"> CITATION Dee23 \l 18441 </w:instrText>
+          </w:r>
+          <w:r>
+            <w:rPr>
+              <w:lang w:val="en-SG"/>
+            </w:rPr>
+            <w:fldChar w:fldCharType="separate"/>
+          </w:r>
+          <w:r>
+            <w:rPr>
+              <w:noProof/>
+              <w:lang w:val="en-SG"/>
+            </w:rPr>
+            <w:t>(Deepak, 2023)</w:t>
+          </w:r>
+          <w:r>
+            <w:rPr>
+              <w:lang w:val="en-SG"/>
+            </w:rPr>
+            <w:fldChar w:fldCharType="end"/>
+          </w:r>
+        </w:sdtContent>
+      </w:sdt>
+      <w:r>
+        <w:rPr>
+          <w:lang w:val="en-SG"/>
+        </w:rPr>
+        <w:t xml:space="preserve">, LeNet-5 Implementation on MNIST in </w:t>
+      </w:r>
+      <w:proofErr w:type="spellStart"/>
+      <w:r>
+        <w:rPr>
+          <w:lang w:val="en-SG"/>
+        </w:rPr>
+        <w:t>PyTorch</w:t>
+      </w:r>
+      <w:proofErr w:type="spellEnd"/>
+      <w:r>
+        <w:rPr>
+          <w:lang w:val="en-SG"/>
+        </w:rPr>
+        <w:t>.</w:t>
+      </w:r>
+    </w:p>
+    <w:p>
+      <w:pPr>
+        <w:rPr>
+          <w:lang w:val="en-SG"/>
+        </w:rPr>
+      </w:pPr>
+      <w:r>
+        <w:rPr>
+          <w:lang w:val="en-SG"/>
+        </w:rPr>
+        <w:br w:type="page"/>
+      </w:r>
+    </w:p>
+    <w:p>
+      <w:pPr>
+        <w:pStyle w:val="Heading2"/>
+        <w:rPr>
+          <w:b/>
+          <w:bCs/>
+          <w:lang w:val="en-SG"/>
+        </w:rPr>
+      </w:pPr>
+      <w:bookmarkStart w:id="3" w:name="_Toc172304490"/>
+      <w:r>
+        <w:rPr>
+          <w:b/>
+          <w:bCs/>
+          <w:lang w:val="en-SG"/>
+        </w:rPr>
+        <w:lastRenderedPageBreak/>
+        <w:t>Evaluation Method</w:t>
+      </w:r>
+      <w:bookmarkEnd w:id="3"/>
+    </w:p>
+    <w:p>
+      <w:pPr>
+        <w:rPr>
+          <w:lang w:val="en-SG"/>
+        </w:rPr>
+      </w:pPr>
+      <w:r>
+        <w:rPr>
+          <w:lang w:val="en-SG"/>
+        </w:rPr>
+        <w:t>A detailed comparative study was conducted to thoroughly assess and compare the performance of the Naïve Bayes and Convolutional Neural Network (CNN) classifiers. This section outlines the key metrics and observations used to measure the performance of both models.</w:t>
+      </w:r>
+    </w:p>
+    <w:p>
+      <w:pPr>
+        <w:pStyle w:val="ListParagraph"/>
+        <w:numPr>
+          <w:ilvl w:val="0"/>
+          <w:numId w:val="13"/>
+        </w:numPr>
+        <w:rPr>
+          <w:lang w:val="en-SG"/>
+        </w:rPr>
+      </w:pPr>
+      <w:r>
+        <w:rPr>
+          <w:b/>
+          <w:bCs/>
+          <w:lang w:val="en-SG"/>
+        </w:rPr>
+        <w:t xml:space="preserve">Accuracy: </w:t>
+      </w:r>
+    </w:p>
+    <w:p>
+      <w:pPr>
+        <w:pStyle w:val="ListParagraph"/>
+        <w:rPr>
+          <w:lang w:val="en-SG"/>
+        </w:rPr>
+      </w:pPr>
+      <w:r>
+        <w:rPr>
+          <w:b/>
+          <w:bCs/>
+          <w:lang w:val="en-SG"/>
+        </w:rPr>
+        <w:t xml:space="preserve">Description: </w:t>
+      </w:r>
+      <w:r>
+        <w:rPr>
+          <w:lang w:val="en-SG"/>
+        </w:rPr>
+        <w:t>Accuracy represents the proportion of correctly classified instances out of the total instances. It provides a general indication of the model’s overall performance.</w:t>
+      </w:r>
+    </w:p>
+    <w:p>
+      <w:pPr>
+        <w:pStyle w:val="ListParagraph"/>
+        <w:rPr>
+          <w:lang w:val="en-SG"/>
+        </w:rPr>
+      </w:pPr>
+      <w:r>
+        <w:rPr>
+          <w:b/>
+          <w:bCs/>
+          <w:lang w:val="en-SG"/>
+        </w:rPr>
+        <w:t xml:space="preserve">Formula: </w:t>
+      </w:r>
+      <m:oMath>
+        <m:r>
+          <w:rPr>
+            <w:rFonts w:ascii="Cambria Math" w:hAnsi="Cambria Math"/>
+            <w:lang w:val="en-SG"/>
+          </w:rPr>
+          <m:t>Accuracy</m:t>
+        </m:r>
+        <m:r>
+          <w:rPr>
+            <w:rFonts w:ascii="Cambria Math" w:hAnsi="Cambria Math"/>
+            <w:lang w:val="en-SG"/>
+          </w:rPr>
+          <m:t xml:space="preserve">= </m:t>
+        </m:r>
+        <m:f>
+          <m:fPr>
+            <m:ctrlPr>
+              <w:rPr>
+                <w:rFonts w:ascii="Cambria Math" w:hAnsi="Cambria Math"/>
+                <w:i/>
+                <w:lang w:val="en-SG"/>
+              </w:rPr>
+            </m:ctrlPr>
+          </m:fPr>
+          <m:num>
+            <m:r>
+              <w:rPr>
+                <w:rFonts w:ascii="Cambria Math" w:hAnsi="Cambria Math"/>
+                <w:lang w:val="en-SG"/>
+              </w:rPr>
+              <m:t>Number of correct predictions</m:t>
+            </m:r>
+          </m:num>
+          <m:den>
+            <m:r>
+              <w:rPr>
+                <w:rFonts w:ascii="Cambria Math" w:hAnsi="Cambria Math"/>
+                <w:lang w:val="en-SG"/>
+              </w:rPr>
+              <m:t>Total number of predictions</m:t>
+            </m:r>
+          </m:den>
+        </m:f>
+      </m:oMath>
+      <w:r>
+        <w:rPr>
+          <w:lang w:val="en-SG"/>
+        </w:rPr>
+        <w:t xml:space="preserve"> </w:t>
+      </w:r>
+    </w:p>
+    <w:p>
+      <w:pPr>
+        <w:pStyle w:val="ListParagraph"/>
+        <w:rPr>
+          <w:lang w:val="en-SG"/>
+        </w:rPr>
+      </w:pPr>
+      <w:r>
+        <w:rPr>
+          <w:b/>
+          <w:bCs/>
+          <w:lang w:val="en-SG"/>
+        </w:rPr>
+        <w:t xml:space="preserve">Observation: </w:t>
+      </w:r>
+      <w:r>
+        <w:rPr>
+          <w:lang w:val="en-SG"/>
+        </w:rPr>
+        <w:t>High accuracy suggests the model makes many correct predictions but does not account for potential class imbalances.</w:t>
+      </w:r>
+    </w:p>
+    <w:p>
+      <w:pPr>
+        <w:pStyle w:val="ListParagraph"/>
+        <w:numPr>
+          <w:ilvl w:val="0"/>
+          <w:numId w:val="13"/>
+        </w:numPr>
+        <w:rPr>
+          <w:lang w:val="en-SG"/>
+        </w:rPr>
+      </w:pPr>
+      <w:r>
+        <w:rPr>
+          <w:b/>
+          <w:bCs/>
+          <w:lang w:val="en-SG"/>
+        </w:rPr>
+        <w:t xml:space="preserve">F1 Score: </w:t>
+      </w:r>
+    </w:p>
+    <w:p>
+      <w:pPr>
+        <w:pStyle w:val="ListParagraph"/>
+        <w:rPr>
+          <w:lang w:val="en-SG"/>
+        </w:rPr>
+      </w:pPr>
+      <w:r>
+        <w:rPr>
+          <w:b/>
+          <w:bCs/>
+          <w:lang w:val="en-SG"/>
+        </w:rPr>
+        <w:t xml:space="preserve">Description: </w:t>
+      </w:r>
+      <w:r>
+        <w:rPr>
+          <w:lang w:val="en-SG"/>
+        </w:rPr>
+        <w:t xml:space="preserve">The F1 score is the harmonic mean of precision and recall. </w:t>
+      </w:r>
+      <w:r>
+        <w:rPr>
+          <w:lang w:val="en-SG"/>
+        </w:rPr>
+        <w:t>It</w:t>
+      </w:r>
+      <w:r>
+        <w:rPr>
+          <w:lang w:val="en-SG"/>
+        </w:rPr>
+        <w:t xml:space="preserve"> offers a balanced measure between precision and recall, </w:t>
+      </w:r>
+      <w:r>
+        <w:rPr>
+          <w:lang w:val="en-SG"/>
+        </w:rPr>
+        <w:t xml:space="preserve">which is </w:t>
+      </w:r>
+      <w:r>
+        <w:rPr>
+          <w:lang w:val="en-SG"/>
+        </w:rPr>
+        <w:t>particularly useful for imbalanced datasets.</w:t>
+      </w:r>
+    </w:p>
+    <w:p>
+      <w:pPr>
+        <w:pStyle w:val="ListParagraph"/>
+        <w:rPr>
+          <w:lang w:val="en-SG"/>
+        </w:rPr>
+      </w:pPr>
+      <w:r>
+        <w:rPr>
+          <w:b/>
+          <w:bCs/>
+          <w:lang w:val="en-SG"/>
+        </w:rPr>
+        <w:t xml:space="preserve">Formula: </w:t>
+      </w:r>
+      <m:oMath>
+        <m:r>
+          <w:rPr>
+            <w:rFonts w:ascii="Cambria Math" w:hAnsi="Cambria Math"/>
+            <w:lang w:val="en-SG"/>
+          </w:rPr>
+          <m:t>F</m:t>
+        </m:r>
+        <m:r>
+          <w:rPr>
+            <w:rFonts w:ascii="Cambria Math" w:hAnsi="Cambria Math"/>
+            <w:lang w:val="en-SG"/>
+          </w:rPr>
+          <m:t xml:space="preserve">1 Score=2 × </m:t>
+        </m:r>
+        <m:f>
+          <m:fPr>
+            <m:ctrlPr>
+              <w:rPr>
+                <w:rFonts w:ascii="Cambria Math" w:hAnsi="Cambria Math"/>
+                <w:i/>
+                <w:lang w:val="en-SG"/>
+              </w:rPr>
+            </m:ctrlPr>
+          </m:fPr>
+          <m:num>
+            <m:r>
+              <w:rPr>
+                <w:rFonts w:ascii="Cambria Math" w:hAnsi="Cambria Math"/>
+                <w:lang w:val="en-SG"/>
+              </w:rPr>
+              <m:t>Precision×Recall</m:t>
+            </m:r>
+          </m:num>
+          <m:den>
+            <m:r>
+              <w:rPr>
+                <w:rFonts w:ascii="Cambria Math" w:hAnsi="Cambria Math"/>
+                <w:lang w:val="en-SG"/>
+              </w:rPr>
+              <m:t>Precision+Recall</m:t>
+            </m:r>
+          </m:den>
+        </m:f>
+      </m:oMath>
+      <w:r>
+        <w:rPr>
+          <w:lang w:val="en-SG"/>
+        </w:rPr>
+        <w:t xml:space="preserve"> </w:t>
+      </w:r>
+    </w:p>
+    <w:p>
+      <w:pPr>
+        <w:pStyle w:val="ListParagraph"/>
+        <w:rPr>
+          <w:lang w:val="en-SG"/>
+        </w:rPr>
+      </w:pPr>
+      <w:r>
+        <w:rPr>
+          <w:b/>
+          <w:bCs/>
+          <w:lang w:val="en-SG"/>
+        </w:rPr>
+        <w:t xml:space="preserve">Observation: </w:t>
+      </w:r>
+      <w:r>
+        <w:rPr>
+          <w:lang w:val="en-SG"/>
+        </w:rPr>
+        <w:t>A high F1 score indicates that the model balances precision and recall well.</w:t>
+      </w:r>
+    </w:p>
+    <w:p>
+      <w:pPr>
+        <w:pStyle w:val="ListParagraph"/>
+        <w:numPr>
+          <w:ilvl w:val="0"/>
+          <w:numId w:val="13"/>
+        </w:numPr>
+        <w:rPr>
+          <w:lang w:val="en-SG"/>
+        </w:rPr>
+      </w:pPr>
+      <w:r>
+        <w:rPr>
+          <w:b/>
+          <w:bCs/>
+          <w:lang w:val="en-SG"/>
+        </w:rPr>
+        <w:t xml:space="preserve">Confusion Matrix: </w:t>
+      </w:r>
+    </w:p>
+    <w:p>
+      <w:pPr>
+        <w:pStyle w:val="ListParagraph"/>
+        <w:rPr>
+          <w:lang w:val="en-SG"/>
+        </w:rPr>
+      </w:pPr>
+      <w:r>
+        <w:rPr>
+          <w:b/>
+          <w:bCs/>
+          <w:lang w:val="en-SG"/>
+        </w:rPr>
+        <w:t xml:space="preserve">Description: </w:t>
+      </w:r>
+      <w:r>
+        <w:rPr>
+          <w:lang w:val="en-SG"/>
+        </w:rPr>
+        <w:t>A confusion matrix is a tabular representation used to describe the performance of a classification mode. It shows the actual versus predicted classifications, enabling a detailed analysis of the model’s errors.</w:t>
+      </w:r>
+    </w:p>
+    <w:p>
+      <w:pPr>
+        <w:pStyle w:val="ListParagraph"/>
+        <w:rPr>
+          <w:lang w:val="en-SG"/>
+        </w:rPr>
+      </w:pPr>
+      <w:r>
+        <w:rPr>
+          <w:b/>
+          <w:bCs/>
+          <w:lang w:val="en-SG"/>
+        </w:rPr>
+        <w:t xml:space="preserve">Components: </w:t>
+      </w:r>
+      <w:r>
+        <w:rPr>
+          <w:lang w:val="en-SG"/>
+        </w:rPr>
+        <w:t>True Positives (TP), False Positives (FP), True Negatives (TN), and False Negatives (FN)</w:t>
+      </w:r>
+    </w:p>
+    <w:p>
+      <w:pPr>
+        <w:pStyle w:val="ListParagraph"/>
+        <w:rPr>
+          <w:lang w:val="en-SG"/>
+        </w:rPr>
+      </w:pPr>
+      <w:r>
+        <w:rPr>
+          <w:b/>
+          <w:bCs/>
+          <w:lang w:val="en-SG"/>
+        </w:rPr>
+        <w:t>Observation:</w:t>
+      </w:r>
+      <w:r>
+        <w:rPr>
+          <w:lang w:val="en-SG"/>
+        </w:rPr>
+        <w:t xml:space="preserve"> The confusion matrix provides insights into the model’s performance on individual classes, helping identify areas where the model misclassifies instances.</w:t>
+      </w:r>
+    </w:p>
+    <w:p>
+      <w:pPr>
+        <w:pStyle w:val="ListParagraph"/>
+        <w:numPr>
+          <w:ilvl w:val="0"/>
+          <w:numId w:val="13"/>
+        </w:numPr>
+        <w:rPr>
+          <w:lang w:val="en-SG"/>
+        </w:rPr>
+      </w:pPr>
+      <w:r>
+        <w:rPr>
+          <w:b/>
+          <w:bCs/>
+          <w:lang w:val="en-SG"/>
+        </w:rPr>
+        <w:t xml:space="preserve">Precision: </w:t>
+      </w:r>
+    </w:p>
+    <w:p>
+      <w:pPr>
+        <w:pStyle w:val="ListParagraph"/>
+        <w:rPr>
+          <w:lang w:val="en-SG"/>
+        </w:rPr>
+      </w:pPr>
+      <w:r>
+        <w:rPr>
+          <w:b/>
+          <w:bCs/>
+          <w:lang w:val="en-SG"/>
+        </w:rPr>
+        <w:t xml:space="preserve">Description: </w:t>
+      </w:r>
+      <w:r>
+        <w:rPr>
+          <w:lang w:val="en-SG"/>
+        </w:rPr>
+        <w:t xml:space="preserve">Precision measures the proportion of true positive predictions out of all positive predictions made by the model. It indicates the accuracy of the model’s positive predictions. </w:t>
+      </w:r>
+    </w:p>
+    <w:p>
+      <w:pPr>
+        <w:pStyle w:val="ListParagraph"/>
+        <w:rPr>
+          <w:lang w:val="en-SG"/>
+        </w:rPr>
+      </w:pPr>
+      <w:r>
+        <w:rPr>
+          <w:b/>
+          <w:bCs/>
+          <w:lang w:val="en-SG"/>
+        </w:rPr>
+        <w:t>Formula:</w:t>
+      </w:r>
+      <w:r>
+        <w:rPr>
+          <w:lang w:val="en-SG"/>
+        </w:rPr>
+        <w:t xml:space="preserve"> </w:t>
+      </w:r>
+      <m:oMath>
+        <m:r>
+          <w:rPr>
+            <w:rFonts w:ascii="Cambria Math" w:hAnsi="Cambria Math"/>
+            <w:lang w:val="en-SG"/>
+          </w:rPr>
+          <m:t>Precision=</m:t>
+        </m:r>
+        <m:f>
+          <m:fPr>
+            <m:ctrlPr>
+              <w:rPr>
+                <w:rFonts w:ascii="Cambria Math" w:hAnsi="Cambria Math"/>
+                <w:i/>
+                <w:lang w:val="en-SG"/>
+              </w:rPr>
+            </m:ctrlPr>
+          </m:fPr>
+          <m:num>
+            <m:r>
+              <w:rPr>
+                <w:rFonts w:ascii="Cambria Math" w:hAnsi="Cambria Math"/>
+                <w:lang w:val="en-SG"/>
+              </w:rPr>
+              <m:t>True Positives</m:t>
+            </m:r>
+          </m:num>
+          <m:den>
+            <m:r>
+              <w:rPr>
+                <w:rFonts w:ascii="Cambria Math" w:hAnsi="Cambria Math"/>
+                <w:lang w:val="en-SG"/>
+              </w:rPr>
+              <m:t>True Positives+False Positives</m:t>
+            </m:r>
+          </m:den>
+        </m:f>
+      </m:oMath>
+    </w:p>
+    <w:p>
+      <w:pPr>
+        <w:pStyle w:val="ListParagraph"/>
+        <w:rPr>
+          <w:lang w:val="en-SG"/>
+        </w:rPr>
+      </w:pPr>
+      <w:r>
+        <w:rPr>
+          <w:b/>
+          <w:bCs/>
+          <w:lang w:val="en-SG"/>
+        </w:rPr>
+        <w:lastRenderedPageBreak/>
+        <w:t xml:space="preserve">Observation: </w:t>
+      </w:r>
+      <w:r>
+        <w:rPr>
+          <w:lang w:val="en-SG"/>
+        </w:rPr>
+        <w:t xml:space="preserve">High precision indicates that the model has a low false positive rate. </w:t>
+      </w:r>
+    </w:p>
+    <w:p>
+      <w:pPr>
+        <w:pStyle w:val="ListParagraph"/>
+        <w:numPr>
+          <w:ilvl w:val="0"/>
+          <w:numId w:val="13"/>
+        </w:numPr>
+        <w:rPr>
+          <w:lang w:val="en-SG"/>
+        </w:rPr>
+      </w:pPr>
+      <w:r>
+        <w:rPr>
+          <w:b/>
+          <w:bCs/>
+          <w:lang w:val="en-SG"/>
+        </w:rPr>
+        <w:t>Recall:</w:t>
+      </w:r>
+    </w:p>
+    <w:p>
+      <w:pPr>
+        <w:pStyle w:val="ListParagraph"/>
+        <w:rPr>
+          <w:lang w:val="en-SG"/>
+        </w:rPr>
+      </w:pPr>
+      <w:r>
+        <w:rPr>
+          <w:b/>
+          <w:bCs/>
+          <w:lang w:val="en-SG"/>
+        </w:rPr>
+        <w:t xml:space="preserve">Description: </w:t>
+      </w:r>
+      <w:r>
+        <w:rPr>
+          <w:lang w:val="en-SG"/>
+        </w:rPr>
+        <w:t>Recall measures the proportion of true positive predictions out of all actual positive instances. It indicates the model’s ability to capture all relevant instances.</w:t>
+      </w:r>
+    </w:p>
+    <w:p>
+      <w:pPr>
+        <w:pStyle w:val="ListParagraph"/>
+        <w:rPr>
+          <w:lang w:val="en-SG"/>
+        </w:rPr>
+      </w:pPr>
+      <w:r>
+        <w:rPr>
+          <w:b/>
+          <w:bCs/>
+          <w:lang w:val="en-SG"/>
+        </w:rPr>
+        <w:t>Formula:</w:t>
+      </w:r>
+      <w:r>
+        <w:rPr>
+          <w:lang w:val="en-SG"/>
+        </w:rPr>
+        <w:t xml:space="preserve"> </w:t>
+      </w:r>
+      <m:oMath>
+        <m:r>
+          <w:rPr>
+            <w:rFonts w:ascii="Cambria Math" w:hAnsi="Cambria Math"/>
+            <w:lang w:val="en-SG"/>
+          </w:rPr>
+          <m:t xml:space="preserve">Recall= </m:t>
+        </m:r>
+        <m:f>
+          <m:fPr>
+            <m:ctrlPr>
+              <w:rPr>
+                <w:rFonts w:ascii="Cambria Math" w:hAnsi="Cambria Math"/>
+                <w:i/>
+                <w:lang w:val="en-SG"/>
+              </w:rPr>
+            </m:ctrlPr>
+          </m:fPr>
+          <m:num>
+            <m:r>
+              <w:rPr>
+                <w:rFonts w:ascii="Cambria Math" w:hAnsi="Cambria Math"/>
+                <w:lang w:val="en-SG"/>
+              </w:rPr>
+              <m:t>True Postives</m:t>
+            </m:r>
+          </m:num>
+          <m:den>
+            <m:r>
+              <w:rPr>
+                <w:rFonts w:ascii="Cambria Math" w:hAnsi="Cambria Math"/>
+                <w:lang w:val="en-SG"/>
+              </w:rPr>
+              <m:t>True Positives+False NEgatives</m:t>
+            </m:r>
+          </m:den>
+        </m:f>
+      </m:oMath>
+    </w:p>
+    <w:p>
+      <w:pPr>
+        <w:pStyle w:val="ListParagraph"/>
+        <w:rPr>
+          <w:lang w:val="en-SG"/>
+        </w:rPr>
+      </w:pPr>
+      <w:r>
+        <w:rPr>
+          <w:b/>
+          <w:bCs/>
+          <w:lang w:val="en-SG"/>
+        </w:rPr>
+        <w:t xml:space="preserve">Observation: </w:t>
+      </w:r>
+      <w:r>
+        <w:rPr>
+          <w:lang w:val="en-SG"/>
+        </w:rPr>
+        <w:t xml:space="preserve">High recall indicates the model has a low false negative rate. </w:t>
+      </w:r>
+    </w:p>
+    <w:p>
+      <w:pPr>
+        <w:pStyle w:val="ListParagraph"/>
+        <w:numPr>
+          <w:ilvl w:val="0"/>
+          <w:numId w:val="13"/>
+        </w:numPr>
+        <w:rPr>
+          <w:b/>
+          <w:bCs/>
+          <w:lang w:val="en-SG"/>
+        </w:rPr>
+      </w:pPr>
+      <w:r>
+        <w:rPr>
+          <w:b/>
+          <w:bCs/>
+          <w:lang w:val="en-SG"/>
+        </w:rPr>
+        <w:t xml:space="preserve">ROC Curve and AUC: </w:t>
+      </w:r>
+    </w:p>
+    <w:p>
+      <w:pPr>
+        <w:pStyle w:val="ListParagraph"/>
+        <w:rPr>
+          <w:lang w:val="en-SG"/>
+        </w:rPr>
+      </w:pPr>
+      <w:r>
+        <w:rPr>
+          <w:b/>
+          <w:bCs/>
+          <w:lang w:val="en-SG"/>
+        </w:rPr>
+        <w:t xml:space="preserve">Description: </w:t>
+      </w:r>
+      <w:r>
+        <w:rPr>
+          <w:lang w:val="en-SG"/>
+        </w:rPr>
+        <w:t xml:space="preserve">The Receiver Operating Characteristic (ROC) curve plots the true positive rate against the false positive rate at various threshold settings. The Area Under the Curve (AUC) measures the model's overall performance. </w:t>
+      </w:r>
+    </w:p>
+    <w:p>
+      <w:pPr>
+        <w:pStyle w:val="ListParagraph"/>
+        <w:rPr>
+          <w:lang w:val="en-SG"/>
+        </w:rPr>
+      </w:pPr>
+      <w:r>
+        <w:rPr>
+          <w:b/>
+          <w:bCs/>
+          <w:lang w:val="en-SG"/>
+        </w:rPr>
+        <w:t xml:space="preserve">Observation: </w:t>
+      </w:r>
+      <w:r>
+        <w:rPr>
+          <w:lang w:val="en-SG"/>
+        </w:rPr>
+        <w:t>An ROC curve closer to the top-left corner and a high AUC value suggest better model performance</w:t>
+      </w:r>
+    </w:p>
+    <w:p>
+      <w:pPr>
+        <w:pStyle w:val="ListParagraph"/>
+        <w:numPr>
+          <w:ilvl w:val="0"/>
+          <w:numId w:val="13"/>
+        </w:numPr>
+        <w:rPr>
+          <w:b/>
+          <w:bCs/>
+          <w:lang w:val="en-SG"/>
+        </w:rPr>
+      </w:pPr>
+      <w:r>
+        <w:rPr>
+          <w:b/>
+          <w:bCs/>
+          <w:lang w:val="en-SG"/>
+        </w:rPr>
+        <w:t xml:space="preserve">Class-wise Metrics: </w:t>
+      </w:r>
+    </w:p>
+    <w:p>
+      <w:pPr>
+        <w:pStyle w:val="ListParagraph"/>
+        <w:rPr>
+          <w:lang w:val="en-SG"/>
+        </w:rPr>
+      </w:pPr>
+      <w:r>
+        <w:rPr>
+          <w:b/>
+          <w:bCs/>
+          <w:lang w:val="en-SG"/>
+        </w:rPr>
+        <w:t xml:space="preserve">Description: </w:t>
+      </w:r>
+      <w:r>
+        <w:rPr>
+          <w:lang w:val="en-SG"/>
+        </w:rPr>
+        <w:t>Evaluating precision, recall, and F1 scores for each class provides a detailed view of the model’s performance in individual classes.</w:t>
+      </w:r>
+    </w:p>
+    <w:p>
+      <w:pPr>
+        <w:pStyle w:val="ListParagraph"/>
+        <w:rPr>
+          <w:lang w:val="en-SG"/>
+        </w:rPr>
+      </w:pPr>
+      <w:r>
+        <w:rPr>
+          <w:b/>
+          <w:bCs/>
+          <w:lang w:val="en-SG"/>
+        </w:rPr>
+        <w:t xml:space="preserve">Observation: </w:t>
+      </w:r>
+      <w:r>
+        <w:rPr>
+          <w:lang w:val="en-SG"/>
+        </w:rPr>
+        <w:t>This analysis helps identify the classes where the model performs well and those that require further improvement.</w:t>
+      </w:r>
+    </w:p>
+    <w:p>
+      <w:pPr>
+        <w:pStyle w:val="ListParagraph"/>
+        <w:numPr>
+          <w:ilvl w:val="0"/>
+          <w:numId w:val="13"/>
+        </w:numPr>
+        <w:rPr>
+          <w:b/>
+          <w:bCs/>
+          <w:lang w:val="en-SG"/>
+        </w:rPr>
+      </w:pPr>
+      <w:r>
+        <w:rPr>
+          <w:b/>
+          <w:bCs/>
+          <w:lang w:val="en-SG"/>
+        </w:rPr>
+        <w:t xml:space="preserve">Precision-Recall Curve: </w:t>
+      </w:r>
+    </w:p>
+    <w:p>
+      <w:pPr>
+        <w:pStyle w:val="ListParagraph"/>
+        <w:rPr>
+          <w:lang w:val="en-SG"/>
+        </w:rPr>
+      </w:pPr>
+      <w:r>
+        <w:rPr>
+          <w:b/>
+          <w:bCs/>
+          <w:lang w:val="en-SG"/>
+        </w:rPr>
+        <w:t xml:space="preserve">Description: </w:t>
+      </w:r>
+      <w:r>
+        <w:rPr>
+          <w:lang w:val="en-SG"/>
+        </w:rPr>
+        <w:t xml:space="preserve">The precision-recall curve plots </w:t>
+      </w:r>
+      <w:r>
+        <w:rPr>
+          <w:lang w:val="en-SG"/>
+        </w:rPr>
+        <w:t>precision against recall at various threshold settings. It is particularly useful for evaluating models on imbalanced datasets.</w:t>
+      </w:r>
+    </w:p>
+    <w:p>
+      <w:pPr>
+        <w:pStyle w:val="ListParagraph"/>
+        <w:rPr>
+          <w:lang w:val="en-SG"/>
+        </w:rPr>
+      </w:pPr>
+      <w:r>
+        <w:rPr>
+          <w:b/>
+          <w:bCs/>
+          <w:lang w:val="en-SG"/>
+        </w:rPr>
+        <w:t>Observation:</w:t>
+      </w:r>
+      <w:r>
+        <w:rPr>
+          <w:lang w:val="en-SG"/>
+        </w:rPr>
+        <w:t xml:space="preserve"> A precision-recall curve closer to the top-right corner indicates better performance.</w:t>
+      </w:r>
+    </w:p>
+    <w:p>
+      <w:pPr>
+        <w:rPr>
+          <w:lang w:val="en-SG"/>
+        </w:rPr>
+      </w:pPr>
+      <w:r>
+        <w:rPr>
+          <w:lang w:val="en-SG"/>
+        </w:rPr>
+        <w:br w:type="page"/>
+      </w:r>
+    </w:p>
+    <w:p>
+      <w:pPr>
+        <w:pStyle w:val="Heading2"/>
+        <w:rPr>
+          <w:b/>
+          <w:bCs/>
+          <w:lang w:val="en-SG"/>
+        </w:rPr>
+      </w:pPr>
+      <w:bookmarkStart w:id="4" w:name="_Toc172304491"/>
+      <w:r>
+        <w:rPr>
+          <w:b/>
+          <w:bCs/>
+          <w:lang w:val="en-SG"/>
+        </w:rPr>
+        <w:lastRenderedPageBreak/>
+        <w:t>Results</w:t>
+      </w:r>
+      <w:bookmarkEnd w:id="4"/>
+    </w:p>
+    <w:p>
+      <w:pPr>
+        <w:rPr>
+          <w:rFonts w:eastAsiaTheme="majorEastAsia" w:cstheme="majorBidi"/>
+          <w:b/>
+          <w:bCs/>
+          <w:sz w:val="32"/>
+          <w:szCs w:val="32"/>
+          <w:lang w:val="en-SG"/>
+        </w:rPr>
+      </w:pPr>
+      <w:r>
+        <w:rPr>
+          <w:b/>
+          <w:bCs/>
+          <w:lang w:val="en-SG"/>
+        </w:rPr>
+        <w:br w:type="page"/>
+      </w:r>
+    </w:p>
+    <w:p>
+      <w:pPr>
+        <w:pStyle w:val="Heading2"/>
+        <w:rPr>
+          <w:b/>
+          <w:bCs/>
+          <w:lang w:val="en-SG"/>
+        </w:rPr>
+      </w:pPr>
+      <w:bookmarkStart w:id="5" w:name="_Toc172304492"/>
+      <w:r>
+        <w:rPr>
+          <w:b/>
+          <w:bCs/>
+          <w:lang w:val="en-SG"/>
+        </w:rPr>
+        <w:lastRenderedPageBreak/>
+        <w:t>Discussion and Conclusion</w:t>
+      </w:r>
+      <w:bookmarkEnd w:id="5"/>
+    </w:p>
+    <w:p>
+      <w:pPr>
+        <w:rPr>
+          <w:rFonts w:eastAsiaTheme="majorEastAsia" w:cstheme="majorBidi"/>
+          <w:b/>
+          <w:bCs/>
+          <w:sz w:val="32"/>
+          <w:szCs w:val="32"/>
+          <w:lang w:val="en-SG"/>
+        </w:rPr>
+      </w:pPr>
+      <w:r>
+        <w:rPr>
+          <w:b/>
+          <w:bCs/>
+          <w:lang w:val="en-SG"/>
+        </w:rPr>
+        <w:br w:type="page"/>
+      </w:r>
+    </w:p>
+    <w:p>
+      <w:pPr>
+        <w:pStyle w:val="Heading2"/>
+        <w:rPr>
+          <w:b/>
+          <w:bCs/>
+          <w:lang w:val="en-SG"/>
+        </w:rPr>
+      </w:pPr>
+      <w:bookmarkStart w:id="6" w:name="_Toc172304493"/>
+      <w:r>
+        <w:rPr>
+          <w:b/>
+          <w:bCs/>
+          <w:lang w:val="en-SG"/>
+        </w:rPr>
+        <w:lastRenderedPageBreak/>
+        <w:t>User Guide</w:t>
+      </w:r>
+      <w:bookmarkEnd w:id="6"/>
+      <w:r>
+        <w:rPr>
+          <w:lang w:val="en-SG"/>
+        </w:rPr>
+        <w:br w:type="page"/>
+      </w:r>
+      <w:r>
+        <w:rPr>
+          <w:lang w:val="en-SG"/>
+        </w:rPr>
+        <w:lastRenderedPageBreak/>
+        <w:tab/>
+      </w:r>
+    </w:p>
+    <w:p>
+      <w:pPr>
+        <w:pStyle w:val="ListParagraph"/>
+        <w:rPr>
+          <w:lang w:val="en-SG"/>
+        </w:rPr>
+      </w:pPr>
+    </w:p>
+    <w:p>
+      <w:pPr>
+        <w:pStyle w:val="Heading2"/>
+        <w:rPr>
+          <w:b/>
+          <w:bCs/>
+          <w:lang w:val="en-SG"/>
+        </w:rPr>
+      </w:pPr>
+      <w:bookmarkStart w:id="7" w:name="_Toc172304494"/>
+      <w:r>
+        <w:rPr>
+          <w:b/>
+          <w:bCs/>
+          <w:lang w:val="en-SG"/>
+        </w:rPr>
         <w:t>References</w:t>
       </w:r>
-      <w:bookmarkEnd w:id="2"/>
+      <w:bookmarkEnd w:id="7"/>
     </w:p>
     <w:sdt>
       <w:sdtPr>
@@ -1223,7 +3824,73 @@
                   <w:noProof/>
                   <w:lang w:val="en-SG"/>
                 </w:rPr>
-                <w:t xml:space="preserve">mnist. (n.d.). </w:t>
+                <w:t xml:space="preserve">Alex Krizhevsky, I. S. (2017). ImageNet Classification with Deep Concolutional Neural Networks. </w:t>
+              </w:r>
+              <w:r>
+                <w:rPr>
+                  <w:i/>
+                  <w:iCs/>
+                  <w:noProof/>
+                  <w:lang w:val="en-SG"/>
+                </w:rPr>
+                <w:t>Communications of the ACM</w:t>
+              </w:r>
+              <w:r>
+                <w:rPr>
+                  <w:noProof/>
+                  <w:lang w:val="en-SG"/>
+                </w:rPr>
+                <w:t>, 84-90.</w:t>
+              </w:r>
+            </w:p>
+            <w:p>
+              <w:pPr>
+                <w:pStyle w:val="Bibliography"/>
+                <w:ind w:left="720" w:hanging="720"/>
+                <w:rPr>
+                  <w:noProof/>
+                  <w:lang w:val="en-SG"/>
+                </w:rPr>
+              </w:pPr>
+              <w:r>
+                <w:rPr>
+                  <w:noProof/>
+                  <w:lang w:val="en-SG"/>
+                </w:rPr>
+                <w:t xml:space="preserve">Deepak, D. (1 March, 2023). </w:t>
+              </w:r>
+              <w:r>
+                <w:rPr>
+                  <w:i/>
+                  <w:iCs/>
+                  <w:noProof/>
+                  <w:lang w:val="en-SG"/>
+                </w:rPr>
+                <w:t>LeNet-5 Implementation on MNIST in PyTorch</w:t>
+              </w:r>
+              <w:r>
+                <w:rPr>
+                  <w:noProof/>
+                  <w:lang w:val="en-SG"/>
+                </w:rPr>
+                <w:t>. Retrieved from Medium: https://medium.com/@deepeshdeepakdd2/lenet-5-implementation-on-mnist-in-pytorch-c6f2ee306e37</w:t>
+              </w:r>
+            </w:p>
+            <w:p>
+              <w:pPr>
+                <w:pStyle w:val="Bibliography"/>
+                <w:ind w:left="720" w:hanging="720"/>
+                <w:rPr>
+                  <w:noProof/>
+                  <w:lang w:val="en-SG"/>
+                </w:rPr>
+              </w:pPr>
+              <w:r>
+                <w:rPr>
+                  <w:noProof/>
+                  <w:lang w:val="en-SG"/>
+                </w:rPr>
+                <w:t xml:space="preserve">mnist. (1 June, 2024). </w:t>
               </w:r>
               <w:r>
                 <w:rPr>
@@ -1239,7 +3906,73 @@
                   <w:noProof/>
                   <w:lang w:val="en-SG"/>
                 </w:rPr>
-                <w:t>. (Tensoflow) Retrieved 19 July, 2024, from https://www.tensorflow.org/datasets/catalog/mnist</w:t>
+                <w:t>. (Tensoflow) Retrieved 19 July, 2024, from TensorFlow: https://www.tensorflow.org/datasets/catalog/mnist</w:t>
+              </w:r>
+            </w:p>
+            <w:p>
+              <w:pPr>
+                <w:pStyle w:val="Bibliography"/>
+                <w:ind w:left="720" w:hanging="720"/>
+                <w:rPr>
+                  <w:noProof/>
+                  <w:lang w:val="en-SG"/>
+                </w:rPr>
+              </w:pPr>
+              <w:r>
+                <w:rPr>
+                  <w:noProof/>
+                  <w:lang w:val="en-SG"/>
+                </w:rPr>
+                <w:t xml:space="preserve">Soni, P. (9 January, 2021). </w:t>
+              </w:r>
+              <w:r>
+                <w:rPr>
+                  <w:i/>
+                  <w:iCs/>
+                  <w:noProof/>
+                  <w:lang w:val="en-SG"/>
+                </w:rPr>
+                <w:t>CNN Model with PyTorch For Image Classification</w:t>
+              </w:r>
+              <w:r>
+                <w:rPr>
+                  <w:noProof/>
+                  <w:lang w:val="en-SG"/>
+                </w:rPr>
+                <w:t>. Retrieved from Medium: https://medium.com/thecyphy/train-cnn-model-with-pytorch-21dafb918f48</w:t>
+              </w:r>
+            </w:p>
+            <w:p>
+              <w:pPr>
+                <w:pStyle w:val="Bibliography"/>
+                <w:ind w:left="720" w:hanging="720"/>
+                <w:rPr>
+                  <w:noProof/>
+                  <w:lang w:val="en-SG"/>
+                </w:rPr>
+              </w:pPr>
+              <w:r>
+                <w:rPr>
+                  <w:noProof/>
+                  <w:lang w:val="en-SG"/>
+                </w:rPr>
+                <w:t xml:space="preserve">Yann LeCun, L. B. (1998). GradientBased Learning Applied to Document. </w:t>
+              </w:r>
+              <w:r>
+                <w:rPr>
+                  <w:i/>
+                  <w:iCs/>
+                  <w:noProof/>
+                  <w:lang w:val="en-SG"/>
+                </w:rPr>
+                <w:t>Proceedings of the IEEE</w:t>
+              </w:r>
+              <w:r>
+                <w:rPr>
+                  <w:noProof/>
+                  <w:lang w:val="en-SG"/>
+                </w:rPr>
+                <w:t>, 2278-2324.</w:t>
               </w:r>
             </w:p>
             <w:p>
@@ -1278,7 +4011,7 @@
           <w:lang w:val="en-SG"/>
         </w:rPr>
       </w:pPr>
-      <w:bookmarkStart w:id="3" w:name="_Toc172251763"/>
+      <w:bookmarkStart w:id="8" w:name="_Toc172304495"/>
       <w:r>
         <w:rPr>
           <w:b/>
@@ -1288,7 +4021,7 @@
         <w:lastRenderedPageBreak/>
         <w:t>Appendix</w:t>
       </w:r>
-      <w:bookmarkEnd w:id="3"/>
+      <w:bookmarkEnd w:id="8"/>
     </w:p>
     <w:p>
       <w:pPr>
@@ -1339,7 +4072,7 @@
           <w:lang w:val="en-SG"/>
         </w:rPr>
         <w:drawing>
-          <wp:inline distT="0" distB="0" distL="0" distR="0" wp14:anchorId="7B2FB694" wp14:editId="3143F9AB">
+          <wp:inline distT="0" distB="0" distL="0" distR="0" wp14:anchorId="7B2FB694" wp14:editId="2AA1972B">
             <wp:extent cx="2846567" cy="2846567"/>
             <wp:effectExtent l="0" t="0" r="0" b="0"/>
             <wp:docPr id="1072213073" name="Picture 2" descr="A collage of numbers&#10;&#10;Description automatically generated"/>
@@ -1354,7 +4087,7 @@
                     <pic:cNvPicPr/>
                   </pic:nvPicPr>
                   <pic:blipFill>
-                    <a:blip r:embed="rId6" cstate="print">
+                    <a:blip r:embed="rId8" cstate="print">
                       <a:extLst>
                         <a:ext uri="{28A0092B-C50C-407E-A947-70E740481C1C}">
                           <a14:useLocalDpi xmlns:a14="http://schemas.microsoft.com/office/drawing/2010/main" val="0"/>
@@ -1463,7 +4196,7 @@
               <w:iCs/>
               <w:lang w:val="en-SG"/>
             </w:rPr>
-            <w:instrText xml:space="preserve"> CITATION mni24 \l 18441 </w:instrText>
+            <w:instrText xml:space="preserve">CITATION mni24 \l 18441 </w:instrText>
           </w:r>
           <w:r>
             <w:rPr>
@@ -1477,7 +4210,7 @@
               <w:noProof/>
               <w:lang w:val="en-SG"/>
             </w:rPr>
-            <w:t>(mnist, n.d.)</w:t>
+            <w:t>(mnist, 2024)</w:t>
           </w:r>
           <w:r>
             <w:rPr>
@@ -1490,13 +4223,136 @@
       </w:sdt>
     </w:p>
     <w:sectPr>
+      <w:footerReference w:type="default" r:id="rId9"/>
       <w:pgSz w:w="11906" w:h="16838"/>
       <w:pgMar w:top="1440" w:right="1440" w:bottom="1440" w:left="1440" w:header="708" w:footer="708" w:gutter="0"/>
+      <w:pgNumType w:start="0"/>
       <w:cols w:space="708"/>
+      <w:titlePg/>
       <w:docGrid w:linePitch="360"/>
     </w:sectPr>
   </w:body>
 </w:document>
+</file>
+
+<file path=word/endnotes.xml><?xml version="1.0" encoding="utf-8"?>
+<w:endnotes xmlns:wpc="http://schemas.microsoft.com/office/word/2010/wordprocessingCanvas" xmlns:cx="http://schemas.microsoft.com/office/drawing/2014/chartex" xmlns:cx1="http://schemas.microsoft.com/office/drawing/2015/9/8/chartex" xmlns:cx2="http://schemas.microsoft.com/office/drawing/2015/10/21/chartex" xmlns:cx3="http://schemas.microsoft.com/office/drawing/2016/5/9/chartex" xmlns:cx4="http://schemas.microsoft.com/office/drawing/2016/5/10/chartex" xmlns:cx5="http://schemas.microsoft.com/office/drawing/2016/5/11/chartex" xmlns:cx6="http://schemas.microsoft.com/office/drawing/2016/5/12/chartex" xmlns:cx7="http://schemas.microsoft.com/office/drawing/2016/5/13/chartex" xmlns:cx8="http://schemas.microsoft.com/office/drawing/2016/5/14/chartex" xmlns:mc="http://schemas.openxmlformats.org/markup-compatibility/2006" xmlns:aink="http://schemas.microsoft.com/office/drawing/2016/ink" xmlns:am3d="http://schemas.microsoft.com/office/drawing/2017/model3d" xmlns:o="urn:schemas-microsoft-com:office:office" xmlns:oel="http://schemas.microsoft.com/office/2019/extlst" xmlns:r="http://schemas.openxmlformats.org/officeDocument/2006/relationships" xmlns:m="http://schemas.openxmlformats.org/officeDocument/2006/math" xmlns:v="urn:schemas-microsoft-com:vml" xmlns:wp14="http://schemas.microsoft.com/office/word/2010/wordprocessingDrawing" xmlns:wp="http://schemas.openxmlformats.org/drawingml/2006/wordprocessingDrawing" xmlns:w10="urn:schemas-microsoft-com:office:word" xmlns:w="http://schemas.openxmlformats.org/wordprocessingml/2006/main" xmlns:w14="http://schemas.microsoft.com/office/word/2010/wordml" xmlns:w15="http://schemas.microsoft.com/office/word/2012/wordml" xmlns:w16cex="http://schemas.microsoft.com/office/word/2018/wordml/cex" xmlns:w16cid="http://schemas.microsoft.com/office/word/2016/wordml/cid" xmlns:w16="http://schemas.microsoft.com/office/word/2018/wordml" xmlns:w16du="http://schemas.microsoft.com/office/word/2023/wordml/word16du" xmlns:w16sdtdh="http://schemas.microsoft.com/office/word/2020/wordml/sdtdatahash" xmlns:w16se="http://schemas.microsoft.com/office/word/2015/wordml/symex" xmlns:wpg="http://schemas.microsoft.com/office/word/2010/wordprocessingGroup" xmlns:wpi="http://schemas.microsoft.com/office/word/2010/wordprocessingInk" xmlns:wne="http://schemas.microsoft.com/office/word/2006/wordml" xmlns:wps="http://schemas.microsoft.com/office/word/2010/wordprocessingShape" mc:Ignorable="w14 w15 w16se w16cid w16 w16cex w16sdtdh w16du wp14">
+  <w:endnote w:type="separator" w:id="-1">
+    <w:p>
+      <w:pPr>
+        <w:spacing w:after="0" w:line="240" w:lineRule="auto"/>
+      </w:pPr>
+      <w:r>
+        <w:separator/>
+      </w:r>
+    </w:p>
+  </w:endnote>
+  <w:endnote w:type="continuationSeparator" w:id="0">
+    <w:p>
+      <w:pPr>
+        <w:spacing w:after="0" w:line="240" w:lineRule="auto"/>
+      </w:pPr>
+      <w:r>
+        <w:continuationSeparator/>
+      </w:r>
+    </w:p>
+  </w:endnote>
+</w:endnotes>
+</file>
+
+<file path=word/footer1.xml><?xml version="1.0" encoding="utf-8"?>
+<w:ftr xmlns:wpc="http://schemas.microsoft.com/office/word/2010/wordprocessingCanvas" xmlns:cx="http://schemas.microsoft.com/office/drawing/2014/chartex" xmlns:cx1="http://schemas.microsoft.com/office/drawing/2015/9/8/chartex" xmlns:cx2="http://schemas.microsoft.com/office/drawing/2015/10/21/chartex" xmlns:cx3="http://schemas.microsoft.com/office/drawing/2016/5/9/chartex" xmlns:cx4="http://schemas.microsoft.com/office/drawing/2016/5/10/chartex" xmlns:cx5="http://schemas.microsoft.com/office/drawing/2016/5/11/chartex" xmlns:cx6="http://schemas.microsoft.com/office/drawing/2016/5/12/chartex" xmlns:cx7="http://schemas.microsoft.com/office/drawing/2016/5/13/chartex" xmlns:cx8="http://schemas.microsoft.com/office/drawing/2016/5/14/chartex" xmlns:mc="http://schemas.openxmlformats.org/markup-compatibility/2006" xmlns:aink="http://schemas.microsoft.com/office/drawing/2016/ink" xmlns:am3d="http://schemas.microsoft.com/office/drawing/2017/model3d" xmlns:o="urn:schemas-microsoft-com:office:office" xmlns:oel="http://schemas.microsoft.com/office/2019/extlst" xmlns:r="http://schemas.openxmlformats.org/officeDocument/2006/relationships" xmlns:m="http://schemas.openxmlformats.org/officeDocument/2006/math" xmlns:v="urn:schemas-microsoft-com:vml" xmlns:wp14="http://schemas.microsoft.com/office/word/2010/wordprocessingDrawing" xmlns:wp="http://schemas.openxmlformats.org/drawingml/2006/wordprocessingDrawing" xmlns:w10="urn:schemas-microsoft-com:office:word" xmlns:w="http://schemas.openxmlformats.org/wordprocessingml/2006/main" xmlns:w14="http://schemas.microsoft.com/office/word/2010/wordml" xmlns:w15="http://schemas.microsoft.com/office/word/2012/wordml" xmlns:w16cex="http://schemas.microsoft.com/office/word/2018/wordml/cex" xmlns:w16cid="http://schemas.microsoft.com/office/word/2016/wordml/cid" xmlns:w16="http://schemas.microsoft.com/office/word/2018/wordml" xmlns:w16du="http://schemas.microsoft.com/office/word/2023/wordml/word16du" xmlns:w16sdtdh="http://schemas.microsoft.com/office/word/2020/wordml/sdtdatahash" xmlns:w16se="http://schemas.microsoft.com/office/word/2015/wordml/symex" xmlns:wpg="http://schemas.microsoft.com/office/word/2010/wordprocessingGroup" xmlns:wpi="http://schemas.microsoft.com/office/word/2010/wordprocessingInk" xmlns:wne="http://schemas.microsoft.com/office/word/2006/wordml" xmlns:wps="http://schemas.microsoft.com/office/word/2010/wordprocessingShape" mc:Ignorable="w14 w15 w16se w16cid w16 w16cex w16sdtdh w16du wp14">
+  <w:p>
+    <w:pPr>
+      <w:pStyle w:val="Footer"/>
+      <w:pBdr>
+        <w:top w:val="single" w:sz="4" w:space="1" w:color="D9D9D9" w:themeColor="background1" w:themeShade="D9"/>
+      </w:pBdr>
+      <w:jc w:val="right"/>
+    </w:pPr>
+    <w:r>
+      <w:t xml:space="preserve">ICT203 Assignment 2 Final Report                                                                             </w:t>
+    </w:r>
+    <w:sdt>
+      <w:sdtPr>
+        <w:id w:val="-1177502993"/>
+        <w:docPartObj>
+          <w:docPartGallery w:val="Page Numbers (Bottom of Page)"/>
+          <w:docPartUnique/>
+        </w:docPartObj>
+      </w:sdtPr>
+      <w:sdtEndPr>
+        <w:rPr>
+          <w:color w:val="7F7F7F" w:themeColor="background1" w:themeShade="7F"/>
+          <w:spacing w:val="60"/>
+        </w:rPr>
+      </w:sdtEndPr>
+      <w:sdtContent>
+        <w:r>
+          <w:fldChar w:fldCharType="begin"/>
+        </w:r>
+        <w:r>
+          <w:instrText xml:space="preserve"> PAGE   \* MERGEFORMAT </w:instrText>
+        </w:r>
+        <w:r>
+          <w:fldChar w:fldCharType="separate"/>
+        </w:r>
+        <w:r>
+          <w:rPr>
+            <w:noProof/>
+          </w:rPr>
+          <w:t>2</w:t>
+        </w:r>
+        <w:r>
+          <w:rPr>
+            <w:noProof/>
+          </w:rPr>
+          <w:fldChar w:fldCharType="end"/>
+        </w:r>
+        <w:r>
+          <w:t xml:space="preserve"> | </w:t>
+        </w:r>
+        <w:r>
+          <w:rPr>
+            <w:color w:val="7F7F7F" w:themeColor="background1" w:themeShade="7F"/>
+            <w:spacing w:val="60"/>
+          </w:rPr>
+          <w:t>Page</w:t>
+        </w:r>
+      </w:sdtContent>
+    </w:sdt>
+  </w:p>
+  <w:p>
+    <w:pPr>
+      <w:pStyle w:val="Footer"/>
+    </w:pPr>
+  </w:p>
+</w:ftr>
+</file>
+
+<file path=word/footnotes.xml><?xml version="1.0" encoding="utf-8"?>
+<w:footnotes xmlns:wpc="http://schemas.microsoft.com/office/word/2010/wordprocessingCanvas" xmlns:cx="http://schemas.microsoft.com/office/drawing/2014/chartex" xmlns:cx1="http://schemas.microsoft.com/office/drawing/2015/9/8/chartex" xmlns:cx2="http://schemas.microsoft.com/office/drawing/2015/10/21/chartex" xmlns:cx3="http://schemas.microsoft.com/office/drawing/2016/5/9/chartex" xmlns:cx4="http://schemas.microsoft.com/office/drawing/2016/5/10/chartex" xmlns:cx5="http://schemas.microsoft.com/office/drawing/2016/5/11/chartex" xmlns:cx6="http://schemas.microsoft.com/office/drawing/2016/5/12/chartex" xmlns:cx7="http://schemas.microsoft.com/office/drawing/2016/5/13/chartex" xmlns:cx8="http://schemas.microsoft.com/office/drawing/2016/5/14/chartex" xmlns:mc="http://schemas.openxmlformats.org/markup-compatibility/2006" xmlns:aink="http://schemas.microsoft.com/office/drawing/2016/ink" xmlns:am3d="http://schemas.microsoft.com/office/drawing/2017/model3d" xmlns:o="urn:schemas-microsoft-com:office:office" xmlns:oel="http://schemas.microsoft.com/office/2019/extlst" xmlns:r="http://schemas.openxmlformats.org/officeDocument/2006/relationships" xmlns:m="http://schemas.openxmlformats.org/officeDocument/2006/math" xmlns:v="urn:schemas-microsoft-com:vml" xmlns:wp14="http://schemas.microsoft.com/office/word/2010/wordprocessingDrawing" xmlns:wp="http://schemas.openxmlformats.org/drawingml/2006/wordprocessingDrawing" xmlns:w10="urn:schemas-microsoft-com:office:word" xmlns:w="http://schemas.openxmlformats.org/wordprocessingml/2006/main" xmlns:w14="http://schemas.microsoft.com/office/word/2010/wordml" xmlns:w15="http://schemas.microsoft.com/office/word/2012/wordml" xmlns:w16cex="http://schemas.microsoft.com/office/word/2018/wordml/cex" xmlns:w16cid="http://schemas.microsoft.com/office/word/2016/wordml/cid" xmlns:w16="http://schemas.microsoft.com/office/word/2018/wordml" xmlns:w16du="http://schemas.microsoft.com/office/word/2023/wordml/word16du" xmlns:w16sdtdh="http://schemas.microsoft.com/office/word/2020/wordml/sdtdatahash" xmlns:w16se="http://schemas.microsoft.com/office/word/2015/wordml/symex" xmlns:wpg="http://schemas.microsoft.com/office/word/2010/wordprocessingGroup" xmlns:wpi="http://schemas.microsoft.com/office/word/2010/wordprocessingInk" xmlns:wne="http://schemas.microsoft.com/office/word/2006/wordml" xmlns:wps="http://schemas.microsoft.com/office/word/2010/wordprocessingShape" mc:Ignorable="w14 w15 w16se w16cid w16 w16cex w16sdtdh w16du wp14">
+  <w:footnote w:type="separator" w:id="-1">
+    <w:p>
+      <w:pPr>
+        <w:spacing w:after="0" w:line="240" w:lineRule="auto"/>
+      </w:pPr>
+      <w:r>
+        <w:separator/>
+      </w:r>
+    </w:p>
+  </w:footnote>
+  <w:footnote w:type="continuationSeparator" w:id="0">
+    <w:p>
+      <w:pPr>
+        <w:spacing w:after="0" w:line="240" w:lineRule="auto"/>
+      </w:pPr>
+      <w:r>
+        <w:continuationSeparator/>
+      </w:r>
+    </w:p>
+  </w:footnote>
+</w:footnotes>
 </file>
 
 <file path=word/numbering.xml><?xml version="1.0" encoding="utf-8"?>
@@ -1841,6 +4697,95 @@
     </w:lvl>
   </w:abstractNum>
   <w:abstractNum w:abstractNumId="3" w15:restartNumberingAfterBreak="0">
+    <w:nsid w:val="1DB021D9"/>
+    <w:multiLevelType w:val="hybridMultilevel"/>
+    <w:tmpl w:val="06984972"/>
+    <w:lvl w:ilvl="0" w:tplc="0809000F">
+      <w:start w:val="1"/>
+      <w:numFmt w:val="decimal"/>
+      <w:lvlText w:val="%1."/>
+      <w:lvlJc w:val="left"/>
+      <w:pPr>
+        <w:ind w:left="720" w:hanging="360"/>
+      </w:pPr>
+      <w:rPr>
+        <w:rFonts w:hint="default"/>
+      </w:rPr>
+    </w:lvl>
+    <w:lvl w:ilvl="1" w:tplc="08090019" w:tentative="1">
+      <w:start w:val="1"/>
+      <w:numFmt w:val="lowerLetter"/>
+      <w:lvlText w:val="%2."/>
+      <w:lvlJc w:val="left"/>
+      <w:pPr>
+        <w:ind w:left="1440" w:hanging="360"/>
+      </w:pPr>
+    </w:lvl>
+    <w:lvl w:ilvl="2" w:tplc="0809001B" w:tentative="1">
+      <w:start w:val="1"/>
+      <w:numFmt w:val="lowerRoman"/>
+      <w:lvlText w:val="%3."/>
+      <w:lvlJc w:val="right"/>
+      <w:pPr>
+        <w:ind w:left="2160" w:hanging="180"/>
+      </w:pPr>
+    </w:lvl>
+    <w:lvl w:ilvl="3" w:tplc="0809000F" w:tentative="1">
+      <w:start w:val="1"/>
+      <w:numFmt w:val="decimal"/>
+      <w:lvlText w:val="%4."/>
+      <w:lvlJc w:val="left"/>
+      <w:pPr>
+        <w:ind w:left="2880" w:hanging="360"/>
+      </w:pPr>
+    </w:lvl>
+    <w:lvl w:ilvl="4" w:tplc="08090019" w:tentative="1">
+      <w:start w:val="1"/>
+      <w:numFmt w:val="lowerLetter"/>
+      <w:lvlText w:val="%5."/>
+      <w:lvlJc w:val="left"/>
+      <w:pPr>
+        <w:ind w:left="3600" w:hanging="360"/>
+      </w:pPr>
+    </w:lvl>
+    <w:lvl w:ilvl="5" w:tplc="0809001B" w:tentative="1">
+      <w:start w:val="1"/>
+      <w:numFmt w:val="lowerRoman"/>
+      <w:lvlText w:val="%6."/>
+      <w:lvlJc w:val="right"/>
+      <w:pPr>
+        <w:ind w:left="4320" w:hanging="180"/>
+      </w:pPr>
+    </w:lvl>
+    <w:lvl w:ilvl="6" w:tplc="0809000F" w:tentative="1">
+      <w:start w:val="1"/>
+      <w:numFmt w:val="decimal"/>
+      <w:lvlText w:val="%7."/>
+      <w:lvlJc w:val="left"/>
+      <w:pPr>
+        <w:ind w:left="5040" w:hanging="360"/>
+      </w:pPr>
+    </w:lvl>
+    <w:lvl w:ilvl="7" w:tplc="08090019" w:tentative="1">
+      <w:start w:val="1"/>
+      <w:numFmt w:val="lowerLetter"/>
+      <w:lvlText w:val="%8."/>
+      <w:lvlJc w:val="left"/>
+      <w:pPr>
+        <w:ind w:left="5760" w:hanging="360"/>
+      </w:pPr>
+    </w:lvl>
+    <w:lvl w:ilvl="8" w:tplc="0809001B" w:tentative="1">
+      <w:start w:val="1"/>
+      <w:numFmt w:val="lowerRoman"/>
+      <w:lvlText w:val="%9."/>
+      <w:lvlJc w:val="right"/>
+      <w:pPr>
+        <w:ind w:left="6480" w:hanging="180"/>
+      </w:pPr>
+    </w:lvl>
+  </w:abstractNum>
+  <w:abstractNum w:abstractNumId="4" w15:restartNumberingAfterBreak="0">
     <w:nsid w:val="32505C36"/>
     <w:multiLevelType w:val="hybridMultilevel"/>
     <w:tmpl w:val="B560BCC4"/>
@@ -1953,7 +4898,7 @@
       </w:rPr>
     </w:lvl>
   </w:abstractNum>
-  <w:abstractNum w:abstractNumId="4" w15:restartNumberingAfterBreak="0">
+  <w:abstractNum w:abstractNumId="5" w15:restartNumberingAfterBreak="0">
     <w:nsid w:val="3DB17791"/>
     <w:multiLevelType w:val="hybridMultilevel"/>
     <w:tmpl w:val="B4D857CC"/>
@@ -2066,7 +5011,7 @@
       </w:rPr>
     </w:lvl>
   </w:abstractNum>
-  <w:abstractNum w:abstractNumId="5" w15:restartNumberingAfterBreak="0">
+  <w:abstractNum w:abstractNumId="6" w15:restartNumberingAfterBreak="0">
     <w:nsid w:val="48633512"/>
     <w:multiLevelType w:val="hybridMultilevel"/>
     <w:tmpl w:val="48B23D70"/>
@@ -2179,7 +5124,7 @@
       </w:rPr>
     </w:lvl>
   </w:abstractNum>
-  <w:abstractNum w:abstractNumId="6" w15:restartNumberingAfterBreak="0">
+  <w:abstractNum w:abstractNumId="7" w15:restartNumberingAfterBreak="0">
     <w:nsid w:val="553F1646"/>
     <w:multiLevelType w:val="hybridMultilevel"/>
     <w:tmpl w:val="B588D1A8"/>
@@ -2268,7 +5213,7 @@
       </w:pPr>
     </w:lvl>
   </w:abstractNum>
-  <w:abstractNum w:abstractNumId="7" w15:restartNumberingAfterBreak="0">
+  <w:abstractNum w:abstractNumId="8" w15:restartNumberingAfterBreak="0">
     <w:nsid w:val="5CC00796"/>
     <w:multiLevelType w:val="hybridMultilevel"/>
     <w:tmpl w:val="79E6CF3E"/>
@@ -2381,7 +5326,7 @@
       </w:rPr>
     </w:lvl>
   </w:abstractNum>
-  <w:abstractNum w:abstractNumId="8" w15:restartNumberingAfterBreak="0">
+  <w:abstractNum w:abstractNumId="9" w15:restartNumberingAfterBreak="0">
     <w:nsid w:val="5E140079"/>
     <w:multiLevelType w:val="hybridMultilevel"/>
     <w:tmpl w:val="91444ADE"/>
@@ -2494,7 +5439,7 @@
       </w:rPr>
     </w:lvl>
   </w:abstractNum>
-  <w:abstractNum w:abstractNumId="9" w15:restartNumberingAfterBreak="0">
+  <w:abstractNum w:abstractNumId="10" w15:restartNumberingAfterBreak="0">
     <w:nsid w:val="7A920EE2"/>
     <w:multiLevelType w:val="hybridMultilevel"/>
     <w:tmpl w:val="288E51CC"/>
@@ -2583,7 +5528,97 @@
       </w:pPr>
     </w:lvl>
   </w:abstractNum>
-  <w:abstractNum w:abstractNumId="10" w15:restartNumberingAfterBreak="0">
+  <w:abstractNum w:abstractNumId="11" w15:restartNumberingAfterBreak="0">
+    <w:nsid w:val="7BA0760A"/>
+    <w:multiLevelType w:val="hybridMultilevel"/>
+    <w:tmpl w:val="461E7C42"/>
+    <w:lvl w:ilvl="0" w:tplc="0809000F">
+      <w:start w:val="1"/>
+      <w:numFmt w:val="decimal"/>
+      <w:lvlText w:val="%1."/>
+      <w:lvlJc w:val="left"/>
+      <w:pPr>
+        <w:ind w:left="720" w:hanging="360"/>
+      </w:pPr>
+      <w:rPr>
+        <w:rFonts w:hint="default"/>
+        <w:b w:val="0"/>
+      </w:rPr>
+    </w:lvl>
+    <w:lvl w:ilvl="1" w:tplc="08090019" w:tentative="1">
+      <w:start w:val="1"/>
+      <w:numFmt w:val="lowerLetter"/>
+      <w:lvlText w:val="%2."/>
+      <w:lvlJc w:val="left"/>
+      <w:pPr>
+        <w:ind w:left="1440" w:hanging="360"/>
+      </w:pPr>
+    </w:lvl>
+    <w:lvl w:ilvl="2" w:tplc="0809001B" w:tentative="1">
+      <w:start w:val="1"/>
+      <w:numFmt w:val="lowerRoman"/>
+      <w:lvlText w:val="%3."/>
+      <w:lvlJc w:val="right"/>
+      <w:pPr>
+        <w:ind w:left="2160" w:hanging="180"/>
+      </w:pPr>
+    </w:lvl>
+    <w:lvl w:ilvl="3" w:tplc="0809000F" w:tentative="1">
+      <w:start w:val="1"/>
+      <w:numFmt w:val="decimal"/>
+      <w:lvlText w:val="%4."/>
+      <w:lvlJc w:val="left"/>
+      <w:pPr>
+        <w:ind w:left="2880" w:hanging="360"/>
+      </w:pPr>
+    </w:lvl>
+    <w:lvl w:ilvl="4" w:tplc="08090019" w:tentative="1">
+      <w:start w:val="1"/>
+      <w:numFmt w:val="lowerLetter"/>
+      <w:lvlText w:val="%5."/>
+      <w:lvlJc w:val="left"/>
+      <w:pPr>
+        <w:ind w:left="3600" w:hanging="360"/>
+      </w:pPr>
+    </w:lvl>
+    <w:lvl w:ilvl="5" w:tplc="0809001B" w:tentative="1">
+      <w:start w:val="1"/>
+      <w:numFmt w:val="lowerRoman"/>
+      <w:lvlText w:val="%6."/>
+      <w:lvlJc w:val="right"/>
+      <w:pPr>
+        <w:ind w:left="4320" w:hanging="180"/>
+      </w:pPr>
+    </w:lvl>
+    <w:lvl w:ilvl="6" w:tplc="0809000F" w:tentative="1">
+      <w:start w:val="1"/>
+      <w:numFmt w:val="decimal"/>
+      <w:lvlText w:val="%7."/>
+      <w:lvlJc w:val="left"/>
+      <w:pPr>
+        <w:ind w:left="5040" w:hanging="360"/>
+      </w:pPr>
+    </w:lvl>
+    <w:lvl w:ilvl="7" w:tplc="08090019" w:tentative="1">
+      <w:start w:val="1"/>
+      <w:numFmt w:val="lowerLetter"/>
+      <w:lvlText w:val="%8."/>
+      <w:lvlJc w:val="left"/>
+      <w:pPr>
+        <w:ind w:left="5760" w:hanging="360"/>
+      </w:pPr>
+    </w:lvl>
+    <w:lvl w:ilvl="8" w:tplc="0809001B" w:tentative="1">
+      <w:start w:val="1"/>
+      <w:numFmt w:val="lowerRoman"/>
+      <w:lvlText w:val="%9."/>
+      <w:lvlJc w:val="right"/>
+      <w:pPr>
+        <w:ind w:left="6480" w:hanging="180"/>
+      </w:pPr>
+    </w:lvl>
+  </w:abstractNum>
+  <w:abstractNum w:abstractNumId="12" w15:restartNumberingAfterBreak="0">
     <w:nsid w:val="7D272224"/>
     <w:multiLevelType w:val="hybridMultilevel"/>
     <w:tmpl w:val="13D2AA4C"/>
@@ -2697,28 +5732,28 @@
     </w:lvl>
   </w:abstractNum>
   <w:num w:numId="1" w16cid:durableId="1809080790">
-    <w:abstractNumId w:val="9"/>
+    <w:abstractNumId w:val="10"/>
   </w:num>
   <w:num w:numId="2" w16cid:durableId="1633747738">
-    <w:abstractNumId w:val="4"/>
+    <w:abstractNumId w:val="5"/>
   </w:num>
   <w:num w:numId="3" w16cid:durableId="1194728357">
-    <w:abstractNumId w:val="3"/>
+    <w:abstractNumId w:val="4"/>
   </w:num>
   <w:num w:numId="4" w16cid:durableId="532573257">
     <w:abstractNumId w:val="1"/>
   </w:num>
   <w:num w:numId="5" w16cid:durableId="1820878683">
-    <w:abstractNumId w:val="6"/>
+    <w:abstractNumId w:val="7"/>
   </w:num>
   <w:num w:numId="6" w16cid:durableId="1030300285">
+    <w:abstractNumId w:val="9"/>
+  </w:num>
+  <w:num w:numId="7" w16cid:durableId="742413302">
     <w:abstractNumId w:val="8"/>
   </w:num>
-  <w:num w:numId="7" w16cid:durableId="742413302">
-    <w:abstractNumId w:val="7"/>
-  </w:num>
   <w:num w:numId="8" w16cid:durableId="1852720777">
-    <w:abstractNumId w:val="5"/>
+    <w:abstractNumId w:val="6"/>
   </w:num>
   <w:num w:numId="9" w16cid:durableId="2036613851">
     <w:abstractNumId w:val="2"/>
@@ -2727,7 +5762,13 @@
     <w:abstractNumId w:val="0"/>
   </w:num>
   <w:num w:numId="11" w16cid:durableId="1833640955">
-    <w:abstractNumId w:val="10"/>
+    <w:abstractNumId w:val="12"/>
+  </w:num>
+  <w:num w:numId="12" w16cid:durableId="332413729">
+    <w:abstractNumId w:val="11"/>
+  </w:num>
+  <w:num w:numId="13" w16cid:durableId="826093283">
+    <w:abstractNumId w:val="3"/>
   </w:num>
 </w:numbering>
 </file>
@@ -3826,6 +6867,68 @@
       <w:spacing w:after="100"/>
     </w:pPr>
   </w:style>
+  <w:style w:type="character" w:styleId="PlaceholderText">
+    <w:name w:val="Placeholder Text"/>
+    <w:basedOn w:val="DefaultParagraphFont"/>
+    <w:uiPriority w:val="99"/>
+    <w:semiHidden/>
+    <w:rsid w:val="00B56D10"/>
+    <w:rPr>
+      <w:color w:val="666666"/>
+    </w:rPr>
+  </w:style>
+  <w:style w:type="paragraph" w:styleId="Header">
+    <w:name w:val="header"/>
+    <w:basedOn w:val="Normal"/>
+    <w:link w:val="HeaderChar"/>
+    <w:uiPriority w:val="99"/>
+    <w:unhideWhenUsed/>
+    <w:rsid w:val="00613D5A"/>
+    <w:pPr>
+      <w:tabs>
+        <w:tab w:val="center" w:pos="4513"/>
+        <w:tab w:val="right" w:pos="9026"/>
+      </w:tabs>
+      <w:spacing w:after="0" w:line="240" w:lineRule="auto"/>
+    </w:pPr>
+  </w:style>
+  <w:style w:type="character" w:customStyle="1" w:styleId="HeaderChar">
+    <w:name w:val="Header Char"/>
+    <w:basedOn w:val="DefaultParagraphFont"/>
+    <w:link w:val="Header"/>
+    <w:uiPriority w:val="99"/>
+    <w:rsid w:val="00613D5A"/>
+    <w:rPr>
+      <w:rFonts w:ascii="Times New Roman" w:hAnsi="Times New Roman"/>
+      <w:sz w:val="24"/>
+    </w:rPr>
+  </w:style>
+  <w:style w:type="paragraph" w:styleId="Footer">
+    <w:name w:val="footer"/>
+    <w:basedOn w:val="Normal"/>
+    <w:link w:val="FooterChar"/>
+    <w:uiPriority w:val="99"/>
+    <w:unhideWhenUsed/>
+    <w:rsid w:val="00613D5A"/>
+    <w:pPr>
+      <w:tabs>
+        <w:tab w:val="center" w:pos="4513"/>
+        <w:tab w:val="right" w:pos="9026"/>
+      </w:tabs>
+      <w:spacing w:after="0" w:line="240" w:lineRule="auto"/>
+    </w:pPr>
+  </w:style>
+  <w:style w:type="character" w:customStyle="1" w:styleId="FooterChar">
+    <w:name w:val="Footer Char"/>
+    <w:basedOn w:val="DefaultParagraphFont"/>
+    <w:link w:val="Footer"/>
+    <w:uiPriority w:val="99"/>
+    <w:rsid w:val="00613D5A"/>
+    <w:rPr>
+      <w:rFonts w:ascii="Times New Roman" w:hAnsi="Times New Roman"/>
+      <w:sz w:val="24"/>
+    </w:rPr>
+  </w:style>
 </w:styles>
 </file>
 
@@ -4100,9 +7203,96 @@
 <file path=customXml/item1.xml><?xml version="1.0" encoding="utf-8"?>
 <b:Sources xmlns:b="http://schemas.openxmlformats.org/officeDocument/2006/bibliography" xmlns="http://schemas.openxmlformats.org/officeDocument/2006/bibliography" SelectedStyle="\APASixthEditionOfficeOnline.xsl" StyleName="APA" Version="6">
   <b:Source>
+    <b:Tag>Yan98</b:Tag>
+    <b:SourceType>JournalArticle</b:SourceType>
+    <b:Guid>{7F413894-1F95-4672-9081-E879BA6E31E0}</b:Guid>
+    <b:Author>
+      <b:Author>
+        <b:NameList>
+          <b:Person>
+            <b:Last>Yann LeCun</b:Last>
+            <b:First>Leon</b:First>
+            <b:Middle>Bottou, Yoshua Bengio, Patrick Haffner</b:Middle>
+          </b:Person>
+        </b:NameList>
+      </b:Author>
+    </b:Author>
+    <b:Title>GradientBased Learning Applied to Document</b:Title>
+    <b:Year>1998</b:Year>
+    <b:JournalName>Proceedings of the IEEE</b:JournalName>
+    <b:Pages>2278-2324</b:Pages>
+    <b:Publisher>PROC. OF THE IEEE</b:Publisher>
+    <b:RefOrder>1</b:RefOrder>
+  </b:Source>
+  <b:Source>
+    <b:Tag>Ale17</b:Tag>
+    <b:SourceType>JournalArticle</b:SourceType>
+    <b:Guid>{E4204C5F-6F8F-4CAD-A1F3-CC5966FA1E3F}</b:Guid>
+    <b:Author>
+      <b:Author>
+        <b:NameList>
+          <b:Person>
+            <b:Last>Alex Krizhevsky</b:Last>
+            <b:First>Ilya</b:First>
+            <b:Middle>Sutskever, Geoffrey E. Hinton</b:Middle>
+          </b:Person>
+        </b:NameList>
+      </b:Author>
+    </b:Author>
+    <b:Title>ImageNet Classification with Deep Concolutional Neural Networks</b:Title>
+    <b:JournalName>Communications of the ACM</b:JournalName>
+    <b:Year>2017</b:Year>
+    <b:Pages>84-90</b:Pages>
+    <b:RefOrder>2</b:RefOrder>
+  </b:Source>
+  <b:Source>
+    <b:Tag>Pra21</b:Tag>
+    <b:SourceType>InternetSite</b:SourceType>
+    <b:Guid>{4769E1F8-25B8-4200-B2B8-C08EE2782053}</b:Guid>
+    <b:Title>CNN Model with PyTorch For Image Classification</b:Title>
+    <b:Year>2021</b:Year>
+    <b:Author>
+      <b:Author>
+        <b:NameList>
+          <b:Person>
+            <b:Last>Soni</b:Last>
+            <b:First>Pranjal</b:First>
+          </b:Person>
+        </b:NameList>
+      </b:Author>
+    </b:Author>
+    <b:InternetSiteTitle>Medium</b:InternetSiteTitle>
+    <b:Month>January</b:Month>
+    <b:Day>9</b:Day>
+    <b:URL>https://medium.com/thecyphy/train-cnn-model-with-pytorch-21dafb918f48</b:URL>
+    <b:RefOrder>3</b:RefOrder>
+  </b:Source>
+  <b:Source>
+    <b:Tag>Dee23</b:Tag>
+    <b:SourceType>InternetSite</b:SourceType>
+    <b:Guid>{A7210F96-8D23-4458-867F-33B55A204F6A}</b:Guid>
+    <b:Author>
+      <b:Author>
+        <b:NameList>
+          <b:Person>
+            <b:Last>Deepak</b:Last>
+            <b:First>Deepesh</b:First>
+          </b:Person>
+        </b:NameList>
+      </b:Author>
+    </b:Author>
+    <b:Title>LeNet-5 Implementation on MNIST in PyTorch</b:Title>
+    <b:InternetSiteTitle>Medium</b:InternetSiteTitle>
+    <b:Year>2023</b:Year>
+    <b:Month>March</b:Month>
+    <b:Day>1</b:Day>
+    <b:URL>https://medium.com/@deepeshdeepakdd2/lenet-5-implementation-on-mnist-in-pytorch-c6f2ee306e37</b:URL>
+    <b:RefOrder>4</b:RefOrder>
+  </b:Source>
+  <b:Source>
     <b:Tag>mni24</b:Tag>
     <b:SourceType>InternetSite</b:SourceType>
-    <b:Guid>{5D6CDB10-AF31-41CD-8CEE-CC1D8DA01149}</b:Guid>
+    <b:Guid>{37D23E18-E612-4360-B198-EEE5C1F2F1C0}</b:Guid>
     <b:Author>
       <b:Author>
         <b:NameList>
@@ -4118,13 +7308,17 @@
     <b:MonthAccessed>July</b:MonthAccessed>
     <b:DayAccessed>19</b:DayAccessed>
     <b:URL>https://www.tensorflow.org/datasets/catalog/mnist</b:URL>
-    <b:RefOrder>1</b:RefOrder>
+    <b:InternetSiteTitle>TensorFlow</b:InternetSiteTitle>
+    <b:Year>2024</b:Year>
+    <b:Month>June</b:Month>
+    <b:Day>1</b:Day>
+    <b:RefOrder>5</b:RefOrder>
   </b:Source>
 </b:Sources>
 </file>
 
 <file path=customXml/itemProps1.xml><?xml version="1.0" encoding="utf-8"?>
-<ds:datastoreItem xmlns:ds="http://schemas.openxmlformats.org/officeDocument/2006/customXml" ds:itemID="{A4DAF159-7632-44DD-80E4-CCD160DB8332}">
+<ds:datastoreItem xmlns:ds="http://schemas.openxmlformats.org/officeDocument/2006/customXml" ds:itemID="{B2C2F600-0116-4273-BB95-522E6755C52F}">
   <ds:schemaRefs>
     <ds:schemaRef ds:uri="http://schemas.openxmlformats.org/officeDocument/2006/bibliography"/>
   </ds:schemaRefs>

</xml_diff>